<commit_message>
Page Number & Judul Tingkat Risiko
</commit_message>
<xml_diff>
--- a/BAB 1.docx
+++ b/BAB 1.docx
@@ -4,74 +4,76 @@
   <w:body>
     <w:p>
       <w:pPr>
-        <w:spacing w:line="480" w:lineRule="auto"/>
-        <w:ind w:left="0" w:leftChars="0" w:firstLine="0" w:firstLineChars="0"/>
-        <w:jc w:val="center"/>
-        <w:rPr>
-          <w:rFonts w:hint="default" w:ascii="Times New Roman" w:hAnsi="Times New Roman" w:cs="Times New Roman"/>
-          <w:b/>
-          <w:bCs/>
-          <w:color w:val="191919" w:themeColor="background1" w:themeShade="1A"/>
-          <w:sz w:val="24"/>
-          <w:szCs w:val="24"/>
-        </w:rPr>
-      </w:pPr>
-      <w:r>
-        <w:rPr>
-          <w:rFonts w:hint="default" w:ascii="Times New Roman" w:hAnsi="Times New Roman" w:cs="Times New Roman"/>
-          <w:b/>
-          <w:bCs/>
-          <w:color w:val="191919" w:themeColor="background1" w:themeShade="1A"/>
-          <w:sz w:val="24"/>
-          <w:szCs w:val="24"/>
-        </w:rPr>
-        <w:t>BAB I</w:t>
-      </w:r>
-      <w:r>
-        <w:rPr>
-          <w:rFonts w:hint="default" w:ascii="Times New Roman" w:hAnsi="Times New Roman" w:cs="Times New Roman"/>
-          <w:b/>
-          <w:bCs/>
-          <w:color w:val="191919" w:themeColor="background1" w:themeShade="1A"/>
-          <w:sz w:val="24"/>
-          <w:szCs w:val="24"/>
-        </w:rPr>
-        <w:br w:type="textWrapping"/>
-      </w:r>
-      <w:r>
-        <w:rPr>
-          <w:rFonts w:hint="default" w:ascii="Times New Roman" w:hAnsi="Times New Roman" w:cs="Times New Roman"/>
-          <w:b/>
-          <w:bCs/>
-          <w:color w:val="191919" w:themeColor="background1" w:themeShade="1A"/>
-          <w:sz w:val="24"/>
-          <w:szCs w:val="24"/>
-        </w:rPr>
-        <w:t>PENDAHULUAN</w:t>
-      </w:r>
-    </w:p>
-    <w:p>
-      <w:pPr>
-        <w:spacing w:line="480" w:lineRule="auto"/>
-        <w:ind w:left="0" w:leftChars="0" w:firstLine="0" w:firstLineChars="0"/>
-        <w:jc w:val="center"/>
-        <w:rPr>
-          <w:rFonts w:hint="default" w:ascii="Times New Roman" w:hAnsi="Times New Roman" w:cs="Times New Roman"/>
-          <w:b/>
-          <w:bCs/>
-          <w:color w:val="191919" w:themeColor="background1" w:themeShade="1A"/>
-          <w:sz w:val="24"/>
-          <w:szCs w:val="24"/>
-        </w:rPr>
-      </w:pPr>
-    </w:p>
-    <w:p>
-      <w:pPr>
+        <w:numPr>
+          <w:ilvl w:val="0"/>
+          <w:numId w:val="0"/>
+        </w:numPr>
         <w:spacing w:line="480" w:lineRule="auto"/>
         <w:ind w:left="602" w:leftChars="0" w:hanging="602" w:hangingChars="250"/>
         <w:jc w:val="both"/>
         <w:rPr>
           <w:rFonts w:hint="default" w:ascii="Times New Roman" w:hAnsi="Times New Roman" w:cs="Times New Roman"/>
+          <w:b/>
+          <w:bCs/>
+          <w:color w:val="191919" w:themeColor="background1" w:themeShade="1A"/>
+          <w:sz w:val="24"/>
+          <w:szCs w:val="24"/>
+          <w:lang w:val="en"/>
+        </w:rPr>
+      </w:pPr>
+      <w:r>
+        <w:rPr>
+          <w:rFonts w:hint="default" w:ascii="Times New Roman" w:hAnsi="Times New Roman" w:cs="Times New Roman"/>
+          <w:b/>
+          <w:bCs/>
+          <w:color w:val="191919" w:themeColor="background1" w:themeShade="1A"/>
+          <w:sz w:val="24"/>
+          <w:szCs w:val="24"/>
+        </w:rPr>
+        <w:t xml:space="preserve">I. </w:t>
+      </w:r>
+      <w:r>
+        <w:rPr>
+          <w:rFonts w:hint="default" w:ascii="Times New Roman" w:hAnsi="Times New Roman" w:cs="Times New Roman"/>
+          <w:b/>
+          <w:bCs/>
+          <w:color w:val="191919" w:themeColor="background1" w:themeShade="1A"/>
+          <w:sz w:val="24"/>
+          <w:szCs w:val="24"/>
+        </w:rPr>
+        <w:tab/>
+      </w:r>
+      <w:r>
+        <w:rPr>
+          <w:rFonts w:hint="default" w:ascii="Times New Roman" w:hAnsi="Times New Roman" w:cs="Times New Roman"/>
+          <w:b/>
+          <w:bCs/>
+          <w:color w:val="191919" w:themeColor="background1" w:themeShade="1A"/>
+          <w:sz w:val="24"/>
+          <w:szCs w:val="24"/>
+        </w:rPr>
+        <w:t>P</w:t>
+      </w:r>
+      <w:r>
+        <w:rPr>
+          <w:rFonts w:hint="default" w:ascii="Times New Roman" w:hAnsi="Times New Roman" w:cs="Times New Roman"/>
+          <w:b/>
+          <w:bCs/>
+          <w:color w:val="191919" w:themeColor="background1" w:themeShade="1A"/>
+          <w:sz w:val="24"/>
+          <w:szCs w:val="24"/>
+          <w:lang w:val="en"/>
+        </w:rPr>
+        <w:t>ENDAHULUAN</w:t>
+      </w:r>
+    </w:p>
+    <w:p>
+      <w:pPr>
+        <w:spacing w:line="480" w:lineRule="auto"/>
+        <w:ind w:left="602" w:leftChars="0" w:hanging="602" w:hangingChars="250"/>
+        <w:jc w:val="both"/>
+        <w:rPr>
+          <w:rFonts w:hint="default" w:ascii="Times New Roman" w:hAnsi="Times New Roman" w:cs="Times New Roman"/>
           <w:color w:val="191919" w:themeColor="background1" w:themeShade="1A"/>
           <w:sz w:val="24"/>
           <w:szCs w:val="24"/>
@@ -130,34 +132,7 @@
           <w:sz w:val="24"/>
           <w:szCs w:val="24"/>
         </w:rPr>
-        <w:t xml:space="preserve">Kota Banjarmasin merupakan ibu kota provinsi Kalimantan Selatan, </w:t>
-      </w:r>
-      <w:r>
-        <w:rPr>
-          <w:rFonts w:hint="default" w:ascii="Times New Roman" w:hAnsi="Times New Roman" w:cs="Times New Roman"/>
-          <w:color w:val="191919" w:themeColor="background1" w:themeShade="1A"/>
-          <w:sz w:val="24"/>
-          <w:szCs w:val="24"/>
-        </w:rPr>
-        <w:t>yang memiliki</w:t>
-      </w:r>
-      <w:r>
-        <w:rPr>
-          <w:rFonts w:hint="default" w:ascii="Times New Roman" w:hAnsi="Times New Roman" w:cs="Times New Roman"/>
-          <w:color w:val="191919" w:themeColor="background1" w:themeShade="1A"/>
-          <w:sz w:val="24"/>
-          <w:szCs w:val="24"/>
-        </w:rPr>
-        <w:t xml:space="preserve"> luas wilayah sebesar 98,46 km atau 0,26% dari luas wilayah provinsi Kalimantan Selatan. Kota Banjarmasin memiliki 5 kecamatan yaitu, Banjarmasin Selatan, Banjarmasin Timur, Banjarmasin Barat, Banjarmasin Tengah, dan Banjarmasin Utara. Serta memiliki total 52 kelurahan. Kota Banjarmasin menduduki peringkat pertama sebagai kota dengan jumlah penduduk terbesar di provinsi Kalimantan Selatan.</w:t>
-      </w:r>
-      <w:r>
-        <w:rPr>
-          <w:rFonts w:hint="default" w:ascii="Times New Roman" w:hAnsi="Times New Roman" w:cs="Times New Roman"/>
-          <w:color w:val="191919" w:themeColor="background1" w:themeShade="1A"/>
-          <w:sz w:val="24"/>
-          <w:szCs w:val="24"/>
-        </w:rPr>
-        <w:t xml:space="preserve"> Tingginya aktivitas penduduk perkotaan akan menyebabkan potensi terjadinya bencana kebakaran permukiman di kawasan tersebut menjadi lebih besar.</w:t>
+        <w:t>Kota Banjarmasin merupakan ibu kota Provinsi Kalimantan Selatan, yang memiliki luas wilayah sebesar 98,46 km atau 0,26% dari luas wilayah Provinsi Kalimantan Selatan. Kota Banjarmasin memiliki 5 kecamatan yaitu, Banjarmasin Selatan, Banjarmasin Timur, Banjarmasin Barat, Banjarmasin Tengah, dan Banjarmasin Utara. Serta memiliki total 52 kelurahan. Kota Banjarmasin menduduki peringkat pertama sebagai kota dengan jumlah penduduk terbesar di Provinsi Kalimantan Selatan. Tingginya aktivitas penduduk perkotaan akan menyebabkan potensi terjadinya bencana kebakaran permukiman di kawasan tersebut menjadi lebih besar.</w:t>
       </w:r>
     </w:p>
     <w:p>
@@ -179,79 +154,7 @@
           <w:sz w:val="24"/>
           <w:szCs w:val="24"/>
         </w:rPr>
-        <w:t>Bencana kebakaran merupakan salah satu masalah yang sering timbul di permukiman</w:t>
-      </w:r>
-      <w:r>
-        <w:rPr>
-          <w:rFonts w:hint="default" w:ascii="Times New Roman" w:hAnsi="Times New Roman" w:cs="Times New Roman"/>
-          <w:color w:val="191919" w:themeColor="background1" w:themeShade="1A"/>
-          <w:sz w:val="24"/>
-          <w:szCs w:val="24"/>
-        </w:rPr>
-        <w:t xml:space="preserve"> </w:t>
-      </w:r>
-      <w:r>
-        <w:rPr>
-          <w:rFonts w:hint="default" w:ascii="Times New Roman" w:hAnsi="Times New Roman" w:cs="Times New Roman"/>
-          <w:color w:val="191919" w:themeColor="background1" w:themeShade="1A"/>
-          <w:sz w:val="24"/>
-          <w:szCs w:val="24"/>
-        </w:rPr>
-        <w:t xml:space="preserve">padat Kota </w:t>
-      </w:r>
-      <w:r>
-        <w:rPr>
-          <w:rFonts w:hint="default" w:ascii="Times New Roman" w:hAnsi="Times New Roman" w:cs="Times New Roman"/>
-          <w:color w:val="191919" w:themeColor="background1" w:themeShade="1A"/>
-          <w:sz w:val="24"/>
-          <w:szCs w:val="24"/>
-        </w:rPr>
-        <w:t>Banjarmasin</w:t>
-      </w:r>
-      <w:r>
-        <w:rPr>
-          <w:rFonts w:hint="default" w:ascii="Times New Roman" w:hAnsi="Times New Roman" w:cs="Times New Roman"/>
-          <w:color w:val="191919" w:themeColor="background1" w:themeShade="1A"/>
-          <w:sz w:val="24"/>
-          <w:szCs w:val="24"/>
-        </w:rPr>
-        <w:t>.</w:t>
-      </w:r>
-      <w:r>
-        <w:rPr>
-          <w:rFonts w:hint="default" w:ascii="Times New Roman" w:hAnsi="Times New Roman" w:cs="Times New Roman"/>
-          <w:color w:val="191919" w:themeColor="background1" w:themeShade="1A"/>
-          <w:sz w:val="24"/>
-          <w:szCs w:val="24"/>
-        </w:rPr>
-        <w:t xml:space="preserve"> </w:t>
-      </w:r>
-      <w:r>
-        <w:rPr>
-          <w:rFonts w:hint="default" w:ascii="Times New Roman" w:hAnsi="Times New Roman" w:cs="Times New Roman"/>
-          <w:color w:val="191919" w:themeColor="background1" w:themeShade="1A"/>
-          <w:sz w:val="24"/>
-          <w:szCs w:val="24"/>
-        </w:rPr>
-        <w:t>Kebakaran permukiman memiliki dampak</w:t>
-      </w:r>
-      <w:r>
-        <w:rPr>
-          <w:rFonts w:hint="default" w:ascii="Times New Roman" w:hAnsi="Times New Roman" w:cs="Times New Roman"/>
-          <w:color w:val="191919" w:themeColor="background1" w:themeShade="1A"/>
-          <w:sz w:val="24"/>
-          <w:szCs w:val="24"/>
-        </w:rPr>
-        <w:t xml:space="preserve"> yang</w:t>
-      </w:r>
-      <w:r>
-        <w:rPr>
-          <w:rFonts w:hint="default" w:ascii="Times New Roman" w:hAnsi="Times New Roman" w:cs="Times New Roman"/>
-          <w:color w:val="191919" w:themeColor="background1" w:themeShade="1A"/>
-          <w:sz w:val="24"/>
-          <w:szCs w:val="24"/>
-        </w:rPr>
-        <w:t xml:space="preserve"> sangat besar dalam hal kerugian, baik kerugian material maupun korban jiwa. BPS Kota Banjarmasin sendiri mencatat bahwa sepanjang tahun 2018, telah terjadi sebanyak 49 kasus kebakaran permukiman (Kota Banjarmasin Dalam Angka 2019), dengan tingkat kebakaran permukiman tertinggi terdapat pada kecamatan Banjarmasin Tengah, yaitu sebanyak 15 kasus kebakaran permukiman yang telah terjadi selama tahun 2018. </w:t>
+        <w:t xml:space="preserve">Bencana kebakaran merupakan salah satu masalah yang sering timbul di permukiman padat Kota Banjarmasin. Kebakaran permukiman memiliki dampak yang sangat besar dalam hal kerugian, baik kerugian material maupun korban jiwa. BPS Kota Banjarmasin sendiri mencatat bahwa sepanjang tahun 2018, telah terjadi sebanyak 49 kasus kebakaran permukiman (Kota Banjarmasin Dalam Angka 2019), dengan tingkat kebakaran permukiman tertinggi terdapat pada kecamatan Banjarmasin Tengah, yaitu sebanyak 15 kasus kebakaran permukiman yang telah terjadi selama tahun 2018. </w:t>
       </w:r>
     </w:p>
     <w:p>
@@ -279,227 +182,95 @@
           <w:color w:val="191919" w:themeColor="background1" w:themeShade="1A"/>
           <w:sz w:val="24"/>
           <w:szCs w:val="24"/>
-        </w:rPr>
-      </w:pPr>
-      <w:r>
-        <w:rPr>
-          <w:rFonts w:hint="default" w:ascii="Times New Roman" w:hAnsi="Times New Roman" w:cs="Times New Roman"/>
-          <w:color w:val="191919" w:themeColor="background1" w:themeShade="1A"/>
-          <w:sz w:val="24"/>
-          <w:szCs w:val="24"/>
-        </w:rPr>
-        <w:t xml:space="preserve">Bencana kebakaran terjadi akibat adanya faktor pemicu yang berasal dari sumber api maupun faktor pemicu dari lingkungan di sekelilingnya, contohnya dapat dilihat berdasarkan aktifitas internal permukiman, kualitas bahan bangunan, pola permukiman, serta jarak antar bangunan yang saling berdekatan. </w:t>
-      </w:r>
-      <w:r>
-        <w:rPr>
-          <w:rFonts w:hint="default" w:ascii="Times New Roman" w:hAnsi="Times New Roman" w:cs="Times New Roman"/>
-          <w:color w:val="191919" w:themeColor="background1" w:themeShade="1A"/>
-          <w:sz w:val="24"/>
-          <w:szCs w:val="24"/>
-        </w:rPr>
-        <w:t>Hal</w:t>
-      </w:r>
-      <w:r>
-        <w:rPr>
-          <w:rFonts w:hint="default" w:ascii="Times New Roman" w:hAnsi="Times New Roman" w:cs="Times New Roman"/>
-          <w:color w:val="191919" w:themeColor="background1" w:themeShade="1A"/>
-          <w:sz w:val="24"/>
-          <w:szCs w:val="24"/>
-        </w:rPr>
-        <w:t xml:space="preserve"> ini dapat dijadikan dasar untuk mengenali kerawanan</w:t>
-      </w:r>
-      <w:r>
-        <w:rPr>
-          <w:rFonts w:hint="default" w:ascii="Times New Roman" w:hAnsi="Times New Roman" w:cs="Times New Roman"/>
-          <w:color w:val="191919" w:themeColor="background1" w:themeShade="1A"/>
-          <w:sz w:val="24"/>
-          <w:szCs w:val="24"/>
-        </w:rPr>
-        <w:t xml:space="preserve"> suatu area permukiman</w:t>
-      </w:r>
-      <w:r>
-        <w:rPr>
-          <w:rFonts w:hint="default" w:ascii="Times New Roman" w:hAnsi="Times New Roman" w:cs="Times New Roman"/>
-          <w:color w:val="191919" w:themeColor="background1" w:themeShade="1A"/>
-          <w:sz w:val="24"/>
-          <w:szCs w:val="24"/>
-        </w:rPr>
-        <w:t xml:space="preserve"> terhadap</w:t>
-      </w:r>
-      <w:r>
-        <w:rPr>
-          <w:rFonts w:hint="default" w:ascii="Times New Roman" w:hAnsi="Times New Roman" w:cs="Times New Roman"/>
-          <w:color w:val="191919" w:themeColor="background1" w:themeShade="1A"/>
-          <w:sz w:val="24"/>
-          <w:szCs w:val="24"/>
-        </w:rPr>
-        <w:t xml:space="preserve"> bencana</w:t>
-      </w:r>
-      <w:r>
-        <w:rPr>
-          <w:rFonts w:hint="default" w:ascii="Times New Roman" w:hAnsi="Times New Roman" w:cs="Times New Roman"/>
-          <w:color w:val="191919" w:themeColor="background1" w:themeShade="1A"/>
-          <w:sz w:val="24"/>
-          <w:szCs w:val="24"/>
-        </w:rPr>
-        <w:t xml:space="preserve"> kebakaran. Caranya adalah dengan</w:t>
-      </w:r>
-      <w:r>
-        <w:rPr>
-          <w:rFonts w:hint="default" w:ascii="Times New Roman" w:hAnsi="Times New Roman" w:cs="Times New Roman"/>
-          <w:color w:val="191919" w:themeColor="background1" w:themeShade="1A"/>
-          <w:sz w:val="24"/>
-          <w:szCs w:val="24"/>
-        </w:rPr>
-        <w:t xml:space="preserve"> melakukan</w:t>
-      </w:r>
-      <w:r>
-        <w:rPr>
-          <w:rFonts w:hint="default" w:ascii="Times New Roman" w:hAnsi="Times New Roman" w:cs="Times New Roman"/>
-          <w:color w:val="191919" w:themeColor="background1" w:themeShade="1A"/>
-          <w:sz w:val="24"/>
-          <w:szCs w:val="24"/>
-        </w:rPr>
-        <w:t xml:space="preserve"> identifikasi kondisi lingkungan fisiknya</w:t>
-      </w:r>
-      <w:r>
-        <w:rPr>
-          <w:rFonts w:hint="default" w:ascii="Times New Roman" w:hAnsi="Times New Roman" w:cs="Times New Roman"/>
-          <w:color w:val="191919" w:themeColor="background1" w:themeShade="1A"/>
-          <w:sz w:val="24"/>
-          <w:szCs w:val="24"/>
-        </w:rPr>
-        <w:t>, kemudian memberikan skoring berdasarkan variabel potensi kebakaran permukiman</w:t>
-      </w:r>
-      <w:r>
-        <w:rPr>
-          <w:rFonts w:hint="default" w:ascii="Times New Roman" w:hAnsi="Times New Roman" w:cs="Times New Roman"/>
-          <w:color w:val="191919" w:themeColor="background1" w:themeShade="1A"/>
-          <w:sz w:val="24"/>
-          <w:szCs w:val="24"/>
+          <w:lang w:val="en"/>
+        </w:rPr>
+        <w:sectPr>
+          <w:footerReference r:id="rId3" w:type="default"/>
+          <w:pgSz w:w="11850" w:h="16783"/>
+          <w:pgMar w:top="2268" w:right="1701" w:bottom="1701" w:left="2268" w:header="720" w:footer="720" w:gutter="0"/>
+          <w:pgNumType w:fmt="decimal"/>
+          <w:cols w:space="0" w:num="1"/>
+          <w:rtlGutter w:val="0"/>
+          <w:docGrid w:linePitch="360" w:charSpace="0"/>
+        </w:sectPr>
+      </w:pPr>
+      <w:r>
+        <w:rPr>
+          <w:rFonts w:hint="default" w:ascii="Times New Roman" w:hAnsi="Times New Roman" w:cs="Times New Roman"/>
+          <w:color w:val="191919" w:themeColor="background1" w:themeShade="1A"/>
+          <w:sz w:val="24"/>
+          <w:szCs w:val="24"/>
+        </w:rPr>
+        <w:t>Bencana kebakaran terjadi akibat adanya faktor pemicu yang berasal dari sumber api maupun faktor pemicu dari lingkungan di sekelilingnya, contohnya dapat dilihat berdasarkan aktifitas internal permukiman, kualitas bahan bangunan, pola permukiman, serta jarak antar bangunan yang saling berdekatan</w:t>
+      </w:r>
+      <w:r>
+        <w:rPr>
+          <w:rFonts w:hint="default" w:ascii="Times New Roman" w:hAnsi="Times New Roman" w:cs="Times New Roman"/>
+          <w:color w:val="191919" w:themeColor="background1" w:themeShade="1A"/>
+          <w:sz w:val="24"/>
+          <w:szCs w:val="24"/>
+          <w:lang w:val="en"/>
         </w:rPr>
         <w:t>.</w:t>
       </w:r>
-      <w:r>
-        <w:rPr>
-          <w:rFonts w:hint="default" w:ascii="Times New Roman" w:hAnsi="Times New Roman" w:cs="Times New Roman"/>
-          <w:color w:val="191919" w:themeColor="background1" w:themeShade="1A"/>
-          <w:sz w:val="24"/>
-          <w:szCs w:val="24"/>
-        </w:rPr>
-        <w:t xml:space="preserve"> </w:t>
-      </w:r>
-    </w:p>
-    <w:p>
-      <w:pPr>
+    </w:p>
+    <w:p>
+      <w:pPr>
+        <w:keepNext w:val="0"/>
+        <w:keepLines w:val="0"/>
+        <w:pageBreakBefore w:val="0"/>
+        <w:widowControl/>
+        <w:kinsoku/>
+        <w:wordWrap/>
+        <w:overflowPunct/>
+        <w:topLinePunct w:val="0"/>
+        <w:autoSpaceDE/>
+        <w:autoSpaceDN/>
+        <w:bidi w:val="0"/>
+        <w:adjustRightInd/>
+        <w:snapToGrid/>
         <w:spacing w:line="480" w:lineRule="auto"/>
         <w:ind w:left="0" w:leftChars="0" w:firstLine="600" w:firstLineChars="0"/>
         <w:jc w:val="both"/>
-        <w:rPr>
-          <w:rFonts w:hint="default" w:ascii="Times New Roman" w:hAnsi="Times New Roman" w:cs="Times New Roman"/>
-          <w:color w:val="191919" w:themeColor="background1" w:themeShade="1A"/>
-          <w:sz w:val="24"/>
-          <w:szCs w:val="24"/>
-        </w:rPr>
-      </w:pPr>
-      <w:r>
-        <w:rPr>
-          <w:rFonts w:hint="default" w:ascii="Times New Roman" w:hAnsi="Times New Roman" w:cs="Times New Roman"/>
-          <w:color w:val="191919" w:themeColor="background1" w:themeShade="1A"/>
-          <w:sz w:val="24"/>
-          <w:szCs w:val="24"/>
-        </w:rPr>
-        <w:t>Dengan</w:t>
-      </w:r>
-      <w:r>
-        <w:rPr>
-          <w:rFonts w:hint="default" w:ascii="Times New Roman" w:hAnsi="Times New Roman" w:cs="Times New Roman"/>
-          <w:color w:val="191919" w:themeColor="background1" w:themeShade="1A"/>
-          <w:sz w:val="24"/>
-          <w:szCs w:val="24"/>
-        </w:rPr>
-        <w:t xml:space="preserve"> </w:t>
-      </w:r>
-      <w:r>
-        <w:rPr>
-          <w:rFonts w:hint="default" w:ascii="Times New Roman" w:hAnsi="Times New Roman" w:cs="Times New Roman"/>
-          <w:color w:val="191919" w:themeColor="background1" w:themeShade="1A"/>
-          <w:sz w:val="24"/>
-          <w:szCs w:val="24"/>
-        </w:rPr>
-        <w:t>menggunakan</w:t>
-      </w:r>
-      <w:r>
-        <w:rPr>
-          <w:rFonts w:hint="default" w:ascii="Times New Roman" w:hAnsi="Times New Roman" w:cs="Times New Roman"/>
-          <w:color w:val="191919" w:themeColor="background1" w:themeShade="1A"/>
-          <w:sz w:val="24"/>
-          <w:szCs w:val="24"/>
-        </w:rPr>
-        <w:t xml:space="preserve"> </w:t>
-      </w:r>
-      <w:r>
-        <w:rPr>
-          <w:rFonts w:hint="default" w:ascii="Times New Roman" w:hAnsi="Times New Roman" w:cs="Times New Roman"/>
-          <w:color w:val="191919" w:themeColor="background1" w:themeShade="1A"/>
-          <w:sz w:val="24"/>
-          <w:szCs w:val="24"/>
-        </w:rPr>
-        <w:t>sistem</w:t>
-      </w:r>
-      <w:r>
-        <w:rPr>
-          <w:rFonts w:hint="default" w:ascii="Times New Roman" w:hAnsi="Times New Roman" w:cs="Times New Roman"/>
-          <w:color w:val="191919" w:themeColor="background1" w:themeShade="1A"/>
-          <w:sz w:val="24"/>
-          <w:szCs w:val="24"/>
-        </w:rPr>
-        <w:t xml:space="preserve"> </w:t>
-      </w:r>
-      <w:r>
-        <w:rPr>
-          <w:rFonts w:hint="default" w:ascii="Times New Roman" w:hAnsi="Times New Roman" w:cs="Times New Roman"/>
-          <w:color w:val="191919" w:themeColor="background1" w:themeShade="1A"/>
-          <w:sz w:val="24"/>
-          <w:szCs w:val="24"/>
-        </w:rPr>
-        <w:t>teknologi</w:t>
-      </w:r>
-      <w:r>
-        <w:rPr>
-          <w:rFonts w:hint="default" w:ascii="Times New Roman" w:hAnsi="Times New Roman" w:cs="Times New Roman"/>
-          <w:color w:val="191919" w:themeColor="background1" w:themeShade="1A"/>
-          <w:sz w:val="24"/>
-          <w:szCs w:val="24"/>
-        </w:rPr>
-        <w:t xml:space="preserve"> </w:t>
-      </w:r>
-      <w:r>
-        <w:rPr>
-          <w:rFonts w:hint="default" w:ascii="Times New Roman" w:hAnsi="Times New Roman" w:cs="Times New Roman"/>
-          <w:color w:val="191919" w:themeColor="background1" w:themeShade="1A"/>
-          <w:sz w:val="24"/>
-          <w:szCs w:val="24"/>
-        </w:rPr>
-        <w:t>informasi yang ada saat ini, khususnya sistem</w:t>
-      </w:r>
-      <w:r>
-        <w:rPr>
-          <w:rFonts w:hint="default" w:ascii="Times New Roman" w:hAnsi="Times New Roman" w:cs="Times New Roman"/>
-          <w:color w:val="191919" w:themeColor="background1" w:themeShade="1A"/>
-          <w:sz w:val="24"/>
-          <w:szCs w:val="24"/>
-        </w:rPr>
-        <w:t xml:space="preserve"> </w:t>
-      </w:r>
-      <w:r>
-        <w:rPr>
-          <w:rFonts w:hint="default" w:ascii="Times New Roman" w:hAnsi="Times New Roman" w:cs="Times New Roman"/>
-          <w:color w:val="191919" w:themeColor="background1" w:themeShade="1A"/>
-          <w:sz w:val="24"/>
-          <w:szCs w:val="24"/>
-        </w:rPr>
-        <w:t xml:space="preserve">informasi yang berbasis keruangan (geografis), peneliti menawarkan sebuah solusi berupa sistem yang dapat membantu memberikan informasi berupa data spasial dari suatu area permukiman yang disertai dengan tingkat kerawanannya terhadap bencana kebakaran. </w:t>
+        <w:textAlignment w:val="auto"/>
+        <w:outlineLvl w:val="9"/>
+        <w:rPr>
+          <w:rFonts w:hint="default" w:ascii="Times New Roman" w:hAnsi="Times New Roman" w:cs="Times New Roman"/>
+          <w:color w:val="191919" w:themeColor="background1" w:themeShade="1A"/>
+          <w:sz w:val="24"/>
+          <w:szCs w:val="24"/>
+        </w:rPr>
+      </w:pPr>
+      <w:r>
+        <w:rPr>
+          <w:rFonts w:hint="default" w:ascii="Times New Roman" w:hAnsi="Times New Roman" w:cs="Times New Roman"/>
+          <w:color w:val="191919" w:themeColor="background1" w:themeShade="1A"/>
+          <w:sz w:val="24"/>
+          <w:szCs w:val="24"/>
+        </w:rPr>
+        <w:t xml:space="preserve">Hal ini dapat dijadikan dasar untuk mengenali tingkat kerawanan suatu area permukiman terhadap bencana kebakaran. Caranya adalah dengan melakukan identifikasi kondisi lingkungan fisiknya, kemudian memberikan skoring berdasarkan variabel potensi kebakaran permukiman. </w:t>
+      </w:r>
+    </w:p>
+    <w:p>
+      <w:pPr>
+        <w:spacing w:line="480" w:lineRule="auto"/>
+        <w:ind w:left="0" w:leftChars="0" w:firstLine="600" w:firstLineChars="0"/>
+        <w:jc w:val="both"/>
+        <w:rPr>
+          <w:rFonts w:hint="default" w:ascii="Times New Roman" w:hAnsi="Times New Roman" w:cs="Times New Roman"/>
+          <w:color w:val="191919" w:themeColor="background1" w:themeShade="1A"/>
+          <w:sz w:val="24"/>
+          <w:szCs w:val="24"/>
+        </w:rPr>
+      </w:pPr>
+      <w:r>
+        <w:rPr>
+          <w:rFonts w:hint="default" w:ascii="Times New Roman" w:hAnsi="Times New Roman" w:cs="Times New Roman"/>
+          <w:color w:val="191919" w:themeColor="background1" w:themeShade="1A"/>
+          <w:sz w:val="24"/>
+          <w:szCs w:val="24"/>
+        </w:rPr>
+        <w:t xml:space="preserve">Dengan menggunakan sistem teknologi informasi yang ada saat ini, khususnya sistem informasi yang berbasis keruangan (geografis), peneliti menawarkan sebuah solusi berupa sistem yang dapat membantu memberikan informasi berupa data spasial dari suatu area permukiman yang disertai dengan tingkat kerawanannya terhadap bencana kebakaran. </w:t>
       </w:r>
       <w:r>
         <w:rPr>
@@ -509,7 +280,7 @@
           <w:szCs w:val="24"/>
           <w:lang w:eastAsia="en-US"/>
         </w:rPr>
-        <w:t xml:space="preserve">Maka dari itu penulis mengambil topik </w:t>
+        <w:t xml:space="preserve">Maka dari itu penulis mengambil judul Pra Skripsi </w:t>
       </w:r>
       <w:r>
         <w:rPr>
@@ -521,38 +292,31 @@
           <w:szCs w:val="24"/>
           <w:lang w:eastAsia="en-US"/>
         </w:rPr>
-        <w:t xml:space="preserve">“IMPLEMENTASI GOOGLE MAPS API PADA SISTEM INFORMASI GEOGRAFIS ZONASI TINGKAT KERAWANAN KEBAKARAN PERMUKIMAN DI KOTA BANJARMASIN” </w:t>
+        <w:t xml:space="preserve">“IMPLEMENTASI GOOGLE MAPS API PADA SISTEM INFORMASI GEOGRAFIS ZONASI TINGKAT </w:t>
       </w:r>
       <w:r>
         <w:rPr>
           <w:rFonts w:hint="default" w:ascii="Times New Roman" w:hAnsi="Times New Roman" w:eastAsia="Calibri" w:cs="Times New Roman"/>
-          <w:b w:val="0"/>
-          <w:bCs w:val="0"/>
+          <w:b/>
+          <w:bCs/>
+          <w:color w:val="191919" w:themeColor="background1" w:themeShade="1A"/>
+          <w:sz w:val="24"/>
+          <w:szCs w:val="24"/>
+          <w:lang w:val="en" w:eastAsia="en-US"/>
+        </w:rPr>
+        <w:t>RISIKO</w:t>
+      </w:r>
+      <w:r>
+        <w:rPr>
+          <w:rFonts w:hint="default" w:ascii="Times New Roman" w:hAnsi="Times New Roman" w:eastAsia="Calibri" w:cs="Times New Roman"/>
+          <w:b/>
+          <w:bCs/>
           <w:color w:val="191919" w:themeColor="background1" w:themeShade="1A"/>
           <w:sz w:val="24"/>
           <w:szCs w:val="24"/>
           <w:lang w:eastAsia="en-US"/>
         </w:rPr>
-        <w:t xml:space="preserve">sebagai judul Pra Skripsi, </w:t>
-      </w:r>
-      <w:r>
-        <w:rPr>
-          <w:rFonts w:hint="default" w:ascii="Times New Roman" w:hAnsi="Times New Roman" w:eastAsia="Calibri" w:cs="Times New Roman"/>
-          <w:color w:val="191919" w:themeColor="background1" w:themeShade="1A"/>
-          <w:sz w:val="24"/>
-          <w:szCs w:val="24"/>
-          <w:lang w:eastAsia="en-US"/>
-        </w:rPr>
-        <w:t xml:space="preserve">yang diharapkan </w:t>
-      </w:r>
-      <w:r>
-        <w:rPr>
-          <w:rFonts w:hint="default" w:ascii="Times New Roman" w:hAnsi="Times New Roman" w:cs="Times New Roman"/>
-          <w:color w:val="191919" w:themeColor="background1" w:themeShade="1A"/>
-          <w:sz w:val="24"/>
-          <w:szCs w:val="24"/>
-        </w:rPr>
-        <w:t>dapat memberikan informasi mengenai tingkat kerawanan kebakaran pada suatu daerah permukiman yang ada di Kota Banjarmasin.</w:t>
+        <w:t xml:space="preserve"> KEBAKARAN PERMUKIMAN DI KOTA BANJARMASIN”.</w:t>
       </w:r>
     </w:p>
     <w:p>
@@ -570,7 +334,7 @@
     </w:p>
     <w:p>
       <w:pPr>
-        <w:pStyle w:val="2"/>
+        <w:pStyle w:val="4"/>
         <w:spacing w:before="0" w:beforeAutospacing="0" w:after="0" w:afterAutospacing="0" w:line="480" w:lineRule="auto"/>
         <w:ind w:left="567" w:hanging="567"/>
         <w:contextualSpacing/>
@@ -635,7 +399,7 @@
           <w:sz w:val="24"/>
           <w:szCs w:val="24"/>
         </w:rPr>
-        <w:t>Sesuai dengan latar belakang yang telah dipaparkan diatas, maka dapat diambil perurumusan masalah sebagai berikut</w:t>
+        <w:t>Berdasarkan latar belakang di atas, maka dapat dirumuskan masalah sebagai berikut</w:t>
       </w:r>
       <w:r>
         <w:rPr>
@@ -659,79 +423,7 @@
     </w:p>
     <w:p>
       <w:pPr>
-        <w:numPr>
-          <w:ilvl w:val="0"/>
-          <w:numId w:val="1"/>
-        </w:numPr>
-        <w:spacing w:line="480" w:lineRule="auto"/>
-        <w:ind w:left="360" w:leftChars="0" w:hanging="360" w:firstLineChars="0"/>
-        <w:rPr>
-          <w:rFonts w:hint="default" w:ascii="Times New Roman" w:hAnsi="Times New Roman" w:eastAsia="Times New Roman" w:cs="Times New Roman"/>
-          <w:color w:val="191919" w:themeColor="background1" w:themeShade="1A"/>
-          <w:sz w:val="24"/>
-          <w:szCs w:val="24"/>
-        </w:rPr>
-      </w:pPr>
-      <w:r>
-        <w:rPr>
-          <w:rFonts w:hint="default" w:ascii="Times New Roman" w:hAnsi="Times New Roman" w:eastAsia="Times New Roman" w:cs="Times New Roman"/>
-          <w:color w:val="191919" w:themeColor="background1" w:themeShade="1A"/>
-          <w:sz w:val="24"/>
-          <w:szCs w:val="24"/>
-          <w:lang w:val="en-US"/>
-        </w:rPr>
-        <w:t xml:space="preserve">Bagaimana </w:t>
-      </w:r>
-      <w:r>
-        <w:rPr>
-          <w:rFonts w:hint="default" w:ascii="Times New Roman" w:hAnsi="Times New Roman" w:eastAsia="Times New Roman" w:cs="Times New Roman"/>
-          <w:color w:val="191919" w:themeColor="background1" w:themeShade="1A"/>
-          <w:sz w:val="24"/>
-          <w:szCs w:val="24"/>
-        </w:rPr>
-        <w:t xml:space="preserve">implementasi pemetaan </w:t>
-      </w:r>
-      <w:r>
-        <w:rPr>
-          <w:rFonts w:hint="default" w:ascii="Times New Roman" w:hAnsi="Times New Roman" w:eastAsia="Times New Roman" w:cs="Times New Roman"/>
-          <w:color w:val="191919" w:themeColor="background1" w:themeShade="1A"/>
-          <w:sz w:val="24"/>
-          <w:szCs w:val="24"/>
-        </w:rPr>
-        <w:t>zonasi tingkat kerawanan</w:t>
-      </w:r>
-      <w:r>
-        <w:rPr>
-          <w:rFonts w:hint="default" w:ascii="Times New Roman" w:hAnsi="Times New Roman" w:eastAsia="Times New Roman" w:cs="Times New Roman"/>
-          <w:color w:val="191919" w:themeColor="background1" w:themeShade="1A"/>
-          <w:sz w:val="24"/>
-          <w:szCs w:val="24"/>
-        </w:rPr>
-        <w:t xml:space="preserve"> kebakaran permukiman menggunakan Google Maps API</w:t>
-      </w:r>
-      <w:r>
-        <w:rPr>
-          <w:rFonts w:hint="default" w:ascii="Times New Roman" w:hAnsi="Times New Roman" w:eastAsia="Times New Roman" w:cs="Times New Roman"/>
-          <w:color w:val="191919" w:themeColor="background1" w:themeShade="1A"/>
-          <w:sz w:val="24"/>
-          <w:szCs w:val="24"/>
-        </w:rPr>
-        <w:t xml:space="preserve"> </w:t>
-      </w:r>
-      <w:r>
-        <w:rPr>
-          <w:rFonts w:hint="default" w:ascii="Times New Roman" w:hAnsi="Times New Roman" w:eastAsia="Times New Roman" w:cs="Times New Roman"/>
-          <w:color w:val="191919" w:themeColor="background1" w:themeShade="1A"/>
-          <w:sz w:val="24"/>
-          <w:szCs w:val="24"/>
-          <w:lang w:val="en-US"/>
-        </w:rPr>
-        <w:t>?</w:t>
-      </w:r>
-    </w:p>
-    <w:p>
-      <w:pPr>
-        <w:pStyle w:val="5"/>
+        <w:pStyle w:val="7"/>
         <w:numPr>
           <w:ilvl w:val="0"/>
           <w:numId w:val="1"/>
@@ -761,7 +453,7 @@
           <w:sz w:val="24"/>
           <w:szCs w:val="24"/>
         </w:rPr>
-        <w:t>rancang</w:t>
+        <w:t>nerapkan</w:t>
       </w:r>
       <w:r>
         <w:rPr>
@@ -780,7 +472,7 @@
           <w:sz w:val="24"/>
           <w:szCs w:val="24"/>
         </w:rPr>
-        <w:t xml:space="preserve">informasi geografis untuk memetakan </w:t>
+        <w:t xml:space="preserve">informasi geografis untuk memetakan zonasi tingkat </w:t>
       </w:r>
       <w:r>
         <w:rPr>
@@ -788,8 +480,9 @@
           <w:color w:val="191919" w:themeColor="background1" w:themeShade="1A"/>
           <w:sz w:val="24"/>
           <w:szCs w:val="24"/>
-        </w:rPr>
-        <w:t>zonasi tingkat</w:t>
+          <w:lang w:val="en"/>
+        </w:rPr>
+        <w:t>risiko</w:t>
       </w:r>
       <w:r>
         <w:rPr>
@@ -798,68 +491,161 @@
           <w:sz w:val="24"/>
           <w:szCs w:val="24"/>
         </w:rPr>
-        <w:t xml:space="preserve"> </w:t>
-      </w:r>
-      <w:r>
-        <w:rPr>
-          <w:rFonts w:hint="default" w:ascii="Times New Roman" w:hAnsi="Times New Roman" w:eastAsia="Times New Roman" w:cs="Times New Roman"/>
-          <w:color w:val="191919" w:themeColor="background1" w:themeShade="1A"/>
-          <w:sz w:val="24"/>
-          <w:szCs w:val="24"/>
-        </w:rPr>
-        <w:t>ke</w:t>
-      </w:r>
-      <w:r>
-        <w:rPr>
-          <w:rFonts w:hint="default" w:ascii="Times New Roman" w:hAnsi="Times New Roman" w:eastAsia="Times New Roman" w:cs="Times New Roman"/>
-          <w:color w:val="191919" w:themeColor="background1" w:themeShade="1A"/>
-          <w:sz w:val="24"/>
-          <w:szCs w:val="24"/>
-        </w:rPr>
-        <w:t>rawan</w:t>
-      </w:r>
-      <w:r>
-        <w:rPr>
-          <w:rFonts w:hint="default" w:ascii="Times New Roman" w:hAnsi="Times New Roman" w:eastAsia="Times New Roman" w:cs="Times New Roman"/>
-          <w:color w:val="191919" w:themeColor="background1" w:themeShade="1A"/>
-          <w:sz w:val="24"/>
-          <w:szCs w:val="24"/>
-        </w:rPr>
-        <w:t>an</w:t>
-      </w:r>
-      <w:r>
-        <w:rPr>
-          <w:rFonts w:hint="default" w:ascii="Times New Roman" w:hAnsi="Times New Roman" w:eastAsia="Times New Roman" w:cs="Times New Roman"/>
-          <w:color w:val="191919" w:themeColor="background1" w:themeShade="1A"/>
-          <w:sz w:val="24"/>
-          <w:szCs w:val="24"/>
-        </w:rPr>
         <w:t xml:space="preserve"> kebakaran permukiman di Kota Banjarmasin ?</w:t>
       </w:r>
     </w:p>
     <w:p>
       <w:pPr>
-        <w:pStyle w:val="2"/>
         <w:numPr>
-          <w:ilvl w:val="0"/>
           <w:numId w:val="0"/>
         </w:numPr>
-        <w:spacing w:before="0" w:beforeAutospacing="0" w:after="0" w:afterAutospacing="0" w:line="480" w:lineRule="auto"/>
-        <w:ind w:leftChars="0"/>
-        <w:contextualSpacing/>
-        <w:jc w:val="both"/>
-        <w:rPr>
-          <w:rFonts w:hint="default" w:ascii="Times New Roman" w:hAnsi="Times New Roman" w:cs="Times New Roman"/>
-          <w:b/>
-          <w:color w:val="191919" w:themeColor="background1" w:themeShade="1A"/>
-          <w:sz w:val="24"/>
-          <w:szCs w:val="24"/>
-        </w:rPr>
-      </w:pPr>
-    </w:p>
-    <w:p>
-      <w:pPr>
-        <w:pStyle w:val="2"/>
+        <w:spacing w:line="480" w:lineRule="auto"/>
+        <w:ind w:left="398" w:leftChars="0" w:hanging="398" w:hangingChars="166"/>
+        <w:rPr>
+          <w:rFonts w:hint="default" w:ascii="Times New Roman" w:hAnsi="Times New Roman" w:eastAsia="Times New Roman" w:cs="Times New Roman"/>
+          <w:color w:val="191919" w:themeColor="background1" w:themeShade="1A"/>
+          <w:sz w:val="24"/>
+          <w:szCs w:val="24"/>
+          <w:lang w:val="en-US"/>
+        </w:rPr>
+      </w:pPr>
+      <w:r>
+        <w:rPr>
+          <w:rFonts w:hint="default" w:ascii="Times New Roman" w:hAnsi="Times New Roman" w:eastAsia="Times New Roman" w:cs="Times New Roman"/>
+          <w:b w:val="0"/>
+          <w:bCs w:val="0"/>
+          <w:color w:val="191919" w:themeColor="background1" w:themeShade="1A"/>
+          <w:sz w:val="24"/>
+          <w:szCs w:val="24"/>
+          <w:lang w:val="en"/>
+        </w:rPr>
+        <w:t xml:space="preserve">2. </w:t>
+      </w:r>
+      <w:r>
+        <w:rPr>
+          <w:rFonts w:hint="default" w:ascii="Times New Roman" w:hAnsi="Times New Roman" w:eastAsia="Times New Roman" w:cs="Times New Roman"/>
+          <w:b w:val="0"/>
+          <w:bCs w:val="0"/>
+          <w:color w:val="191919" w:themeColor="background1" w:themeShade="1A"/>
+          <w:sz w:val="24"/>
+          <w:szCs w:val="24"/>
+          <w:lang w:val="en"/>
+        </w:rPr>
+        <w:tab/>
+      </w:r>
+      <w:r>
+        <w:rPr>
+          <w:rFonts w:hint="default" w:ascii="Times New Roman" w:hAnsi="Times New Roman" w:eastAsia="Times New Roman" w:cs="Times New Roman"/>
+          <w:b w:val="0"/>
+          <w:bCs w:val="0"/>
+          <w:color w:val="191919" w:themeColor="background1" w:themeShade="1A"/>
+          <w:sz w:val="24"/>
+          <w:szCs w:val="24"/>
+          <w:lang w:val="en-US"/>
+        </w:rPr>
+        <w:t xml:space="preserve">Bagaimana </w:t>
+      </w:r>
+      <w:r>
+        <w:rPr>
+          <w:rFonts w:hint="default" w:ascii="Times New Roman" w:hAnsi="Times New Roman" w:eastAsia="Times New Roman" w:cs="Times New Roman"/>
+          <w:b w:val="0"/>
+          <w:bCs w:val="0"/>
+          <w:color w:val="191919" w:themeColor="background1" w:themeShade="1A"/>
+          <w:sz w:val="24"/>
+          <w:szCs w:val="24"/>
+        </w:rPr>
+        <w:t>im</w:t>
+      </w:r>
+      <w:r>
+        <w:rPr>
+          <w:rFonts w:hint="default" w:ascii="Times New Roman" w:hAnsi="Times New Roman" w:eastAsia="Times New Roman" w:cs="Times New Roman"/>
+          <w:color w:val="191919" w:themeColor="background1" w:themeShade="1A"/>
+          <w:sz w:val="24"/>
+          <w:szCs w:val="24"/>
+        </w:rPr>
+        <w:t xml:space="preserve">plementasi pemetaan zonasi tingkat </w:t>
+      </w:r>
+      <w:r>
+        <w:rPr>
+          <w:rFonts w:hint="default" w:ascii="Times New Roman" w:hAnsi="Times New Roman" w:eastAsia="Times New Roman" w:cs="Times New Roman"/>
+          <w:color w:val="191919" w:themeColor="background1" w:themeShade="1A"/>
+          <w:sz w:val="24"/>
+          <w:szCs w:val="24"/>
+          <w:lang w:val="en"/>
+        </w:rPr>
+        <w:t>risiko</w:t>
+      </w:r>
+      <w:r>
+        <w:rPr>
+          <w:rFonts w:hint="default" w:ascii="Times New Roman" w:hAnsi="Times New Roman" w:eastAsia="Times New Roman" w:cs="Times New Roman"/>
+          <w:color w:val="191919" w:themeColor="background1" w:themeShade="1A"/>
+          <w:sz w:val="24"/>
+          <w:szCs w:val="24"/>
+        </w:rPr>
+        <w:t xml:space="preserve"> kebakaran permukiman menggunakan Google Maps API </w:t>
+      </w:r>
+      <w:r>
+        <w:rPr>
+          <w:rFonts w:hint="default" w:ascii="Times New Roman" w:hAnsi="Times New Roman" w:eastAsia="Times New Roman" w:cs="Times New Roman"/>
+          <w:color w:val="191919" w:themeColor="background1" w:themeShade="1A"/>
+          <w:sz w:val="24"/>
+          <w:szCs w:val="24"/>
+          <w:lang w:val="en-US"/>
+        </w:rPr>
+        <w:t>?</w:t>
+      </w:r>
+    </w:p>
+    <w:p>
+      <w:pPr>
+        <w:numPr>
+          <w:numId w:val="0"/>
+        </w:numPr>
+        <w:spacing w:line="480" w:lineRule="auto"/>
+        <w:ind w:left="398" w:leftChars="0" w:hanging="398" w:hangingChars="166"/>
+        <w:rPr>
+          <w:rFonts w:hint="default" w:ascii="Times New Roman" w:hAnsi="Times New Roman" w:eastAsia="Times New Roman" w:cs="Times New Roman"/>
+          <w:color w:val="191919" w:themeColor="background1" w:themeShade="1A"/>
+          <w:sz w:val="24"/>
+          <w:szCs w:val="24"/>
+          <w:lang w:val="en-US"/>
+        </w:rPr>
+      </w:pPr>
+    </w:p>
+    <w:p>
+      <w:pPr>
+        <w:numPr>
+          <w:numId w:val="0"/>
+        </w:numPr>
+        <w:spacing w:line="480" w:lineRule="auto"/>
+        <w:ind w:left="398" w:leftChars="0" w:hanging="398" w:hangingChars="166"/>
+        <w:rPr>
+          <w:rFonts w:hint="default" w:ascii="Times New Roman" w:hAnsi="Times New Roman" w:eastAsia="Times New Roman" w:cs="Times New Roman"/>
+          <w:color w:val="191919" w:themeColor="background1" w:themeShade="1A"/>
+          <w:sz w:val="24"/>
+          <w:szCs w:val="24"/>
+          <w:lang w:val="en-US"/>
+        </w:rPr>
+      </w:pPr>
+    </w:p>
+    <w:p>
+      <w:pPr>
+        <w:numPr>
+          <w:numId w:val="0"/>
+        </w:numPr>
+        <w:spacing w:line="480" w:lineRule="auto"/>
+        <w:ind w:left="398" w:leftChars="0" w:hanging="398" w:hangingChars="166"/>
+        <w:rPr>
+          <w:rFonts w:hint="default" w:ascii="Times New Roman" w:hAnsi="Times New Roman" w:eastAsia="Times New Roman" w:cs="Times New Roman"/>
+          <w:color w:val="191919" w:themeColor="background1" w:themeShade="1A"/>
+          <w:sz w:val="24"/>
+          <w:szCs w:val="24"/>
+          <w:lang w:val="en-US"/>
+        </w:rPr>
+      </w:pPr>
+    </w:p>
+    <w:p>
+      <w:pPr>
+        <w:pStyle w:val="4"/>
         <w:numPr>
           <w:ilvl w:val="0"/>
           <w:numId w:val="0"/>
@@ -906,6 +692,8 @@
         </w:rPr>
         <w:t>Batasan Masalah</w:t>
       </w:r>
+      <w:bookmarkStart w:id="0" w:name="_GoBack"/>
+      <w:bookmarkEnd w:id="0"/>
     </w:p>
     <w:p>
       <w:pPr>
@@ -932,7 +720,7 @@
     </w:p>
     <w:p>
       <w:pPr>
-        <w:pStyle w:val="2"/>
+        <w:pStyle w:val="4"/>
         <w:numPr>
           <w:ilvl w:val="0"/>
           <w:numId w:val="2"/>
@@ -956,7 +744,7 @@
           <w:sz w:val="24"/>
           <w:szCs w:val="24"/>
         </w:rPr>
-        <w:t>Untuk</w:t>
+        <w:t xml:space="preserve">Untuk mengenali tingkat </w:t>
       </w:r>
       <w:r>
         <w:rPr>
@@ -964,8 +752,9 @@
           <w:color w:val="191919" w:themeColor="background1" w:themeShade="1A"/>
           <w:sz w:val="24"/>
           <w:szCs w:val="24"/>
-        </w:rPr>
-        <w:t xml:space="preserve"> </w:t>
+          <w:lang w:val="en"/>
+        </w:rPr>
+        <w:t>risiko</w:t>
       </w:r>
       <w:r>
         <w:rPr>
@@ -974,7 +763,7 @@
           <w:sz w:val="24"/>
           <w:szCs w:val="24"/>
         </w:rPr>
-        <w:t>mengenali t</w:t>
+        <w:t xml:space="preserve"> kebakaran permukiman, menggunakan metode pemberian bobot dan perhitungan skor pada setiap paramenter yang telah ditentukan.</w:t>
       </w:r>
       <w:r>
         <w:rPr>
@@ -983,57 +772,12 @@
           <w:sz w:val="24"/>
           <w:szCs w:val="24"/>
         </w:rPr>
-        <w:t xml:space="preserve">ingkat kerawanan kebakaran permukiman, menggunakan metode pemberian </w:t>
-      </w:r>
-      <w:r>
-        <w:rPr>
-          <w:rFonts w:hint="default" w:cs="Times New Roman"/>
-          <w:color w:val="191919" w:themeColor="background1" w:themeShade="1A"/>
-          <w:sz w:val="24"/>
-          <w:szCs w:val="24"/>
-        </w:rPr>
-        <w:t>bobot</w:t>
-      </w:r>
-      <w:r>
-        <w:rPr>
-          <w:rFonts w:hint="default" w:cs="Times New Roman"/>
-          <w:color w:val="191919" w:themeColor="background1" w:themeShade="1A"/>
-          <w:sz w:val="24"/>
-          <w:szCs w:val="24"/>
-        </w:rPr>
-        <w:t xml:space="preserve"> dan perhitungan skor pada setiap paramenter yang </w:t>
-      </w:r>
-      <w:r>
-        <w:rPr>
-          <w:rFonts w:hint="default" w:cs="Times New Roman"/>
-          <w:color w:val="191919" w:themeColor="background1" w:themeShade="1A"/>
-          <w:sz w:val="24"/>
-          <w:szCs w:val="24"/>
-        </w:rPr>
-        <w:t>telah ditentukan</w:t>
-      </w:r>
-      <w:r>
-        <w:rPr>
-          <w:rFonts w:hint="default" w:cs="Times New Roman"/>
-          <w:color w:val="191919" w:themeColor="background1" w:themeShade="1A"/>
-          <w:sz w:val="24"/>
-          <w:szCs w:val="24"/>
-        </w:rPr>
-        <w:t>.</w:t>
-      </w:r>
-      <w:r>
-        <w:rPr>
-          <w:rFonts w:hint="default" w:cs="Times New Roman"/>
-          <w:color w:val="191919" w:themeColor="background1" w:themeShade="1A"/>
-          <w:sz w:val="24"/>
-          <w:szCs w:val="24"/>
-        </w:rPr>
         <w:tab/>
       </w:r>
     </w:p>
     <w:p>
       <w:pPr>
-        <w:pStyle w:val="2"/>
+        <w:pStyle w:val="4"/>
         <w:numPr>
           <w:ilvl w:val="0"/>
           <w:numId w:val="2"/>
@@ -1057,12 +801,31 @@
           <w:sz w:val="24"/>
           <w:szCs w:val="24"/>
         </w:rPr>
-        <w:t>zonasi daerah yang rawan terhadap kebakaran dibagi menjadi tiga tingkat yaitu, tingkat kerawanan tinggi, tingkat kerawanan sedang, dan tingkat kerawanan rendah</w:t>
-      </w:r>
-    </w:p>
-    <w:p>
-      <w:pPr>
-        <w:pStyle w:val="2"/>
+        <w:t>zonasi daerah yang</w:t>
+      </w:r>
+      <w:r>
+        <w:rPr>
+          <w:rFonts w:hint="default" w:cs="Times New Roman"/>
+          <w:color w:val="191919" w:themeColor="background1" w:themeShade="1A"/>
+          <w:sz w:val="24"/>
+          <w:szCs w:val="24"/>
+          <w:lang w:val="en"/>
+        </w:rPr>
+        <w:t xml:space="preserve"> memiliki risiko</w:t>
+      </w:r>
+      <w:r>
+        <w:rPr>
+          <w:rFonts w:hint="default" w:cs="Times New Roman"/>
+          <w:color w:val="191919" w:themeColor="background1" w:themeShade="1A"/>
+          <w:sz w:val="24"/>
+          <w:szCs w:val="24"/>
+        </w:rPr>
+        <w:t xml:space="preserve"> terhadap kebakaran dibagi menjadi tiga tingkat yaitu, tingkat kerawanan tinggi, tingkat kerawanan sedang, dan tingkat kerawanan rendah</w:t>
+      </w:r>
+    </w:p>
+    <w:p>
+      <w:pPr>
+        <w:pStyle w:val="4"/>
         <w:numPr>
           <w:ilvl w:val="0"/>
           <w:numId w:val="2"/>
@@ -1113,7 +876,16 @@
           <w:sz w:val="24"/>
           <w:szCs w:val="24"/>
         </w:rPr>
-        <w:t>ke</w:t>
+        <w:t>keseluruhan</w:t>
+      </w:r>
+      <w:r>
+        <w:rPr>
+          <w:rFonts w:hint="default" w:ascii="Times New Roman" w:hAnsi="Times New Roman" w:cs="Times New Roman"/>
+          <w:color w:val="191919" w:themeColor="background1" w:themeShade="1A"/>
+          <w:sz w:val="24"/>
+          <w:szCs w:val="24"/>
+        </w:rPr>
+        <w:t xml:space="preserve"> daerah</w:t>
       </w:r>
       <w:r>
         <w:rPr>
@@ -1122,7 +894,16 @@
           <w:sz w:val="24"/>
           <w:szCs w:val="24"/>
         </w:rPr>
-        <w:t>seluruh</w:t>
+        <w:t xml:space="preserve"> permukiman</w:t>
+      </w:r>
+      <w:r>
+        <w:rPr>
+          <w:rFonts w:hint="default" w:ascii="Times New Roman" w:hAnsi="Times New Roman" w:cs="Times New Roman"/>
+          <w:color w:val="191919" w:themeColor="background1" w:themeShade="1A"/>
+          <w:sz w:val="24"/>
+          <w:szCs w:val="24"/>
+        </w:rPr>
+        <w:t xml:space="preserve"> yang ada di </w:t>
       </w:r>
       <w:r>
         <w:rPr>
@@ -1131,16 +912,16 @@
           <w:sz w:val="24"/>
           <w:szCs w:val="24"/>
         </w:rPr>
-        <w:t>an</w:t>
-      </w:r>
-      <w:r>
-        <w:rPr>
-          <w:rFonts w:hint="default" w:ascii="Times New Roman" w:hAnsi="Times New Roman" w:cs="Times New Roman"/>
-          <w:color w:val="191919" w:themeColor="background1" w:themeShade="1A"/>
-          <w:sz w:val="24"/>
-          <w:szCs w:val="24"/>
-        </w:rPr>
-        <w:t xml:space="preserve"> daerah</w:t>
+        <w:t>K</w:t>
+      </w:r>
+      <w:r>
+        <w:rPr>
+          <w:rFonts w:hint="default" w:ascii="Times New Roman" w:hAnsi="Times New Roman" w:cs="Times New Roman"/>
+          <w:color w:val="191919" w:themeColor="background1" w:themeShade="1A"/>
+          <w:sz w:val="24"/>
+          <w:szCs w:val="24"/>
+        </w:rPr>
+        <w:t xml:space="preserve">ota </w:t>
       </w:r>
       <w:r>
         <w:rPr>
@@ -1149,16 +930,16 @@
           <w:sz w:val="24"/>
           <w:szCs w:val="24"/>
         </w:rPr>
-        <w:t xml:space="preserve"> permukiman</w:t>
-      </w:r>
-      <w:r>
-        <w:rPr>
-          <w:rFonts w:hint="default" w:ascii="Times New Roman" w:hAnsi="Times New Roman" w:cs="Times New Roman"/>
-          <w:color w:val="191919" w:themeColor="background1" w:themeShade="1A"/>
-          <w:sz w:val="24"/>
-          <w:szCs w:val="24"/>
-        </w:rPr>
-        <w:t xml:space="preserve"> yang ada di kota banjarmasin.</w:t>
+        <w:t>B</w:t>
+      </w:r>
+      <w:r>
+        <w:rPr>
+          <w:rFonts w:hint="default" w:ascii="Times New Roman" w:hAnsi="Times New Roman" w:cs="Times New Roman"/>
+          <w:color w:val="191919" w:themeColor="background1" w:themeShade="1A"/>
+          <w:sz w:val="24"/>
+          <w:szCs w:val="24"/>
+        </w:rPr>
+        <w:t>anjarmasin.</w:t>
       </w:r>
     </w:p>
     <w:p>
@@ -1179,7 +960,7 @@
     </w:p>
     <w:p>
       <w:pPr>
-        <w:pStyle w:val="5"/>
+        <w:pStyle w:val="7"/>
         <w:numPr>
           <w:ilvl w:val="0"/>
           <w:numId w:val="0"/>
@@ -1281,12 +1062,10 @@
         </w:rPr>
         <w:t>1. Tujuan Subjektif</w:t>
       </w:r>
-      <w:bookmarkStart w:id="0" w:name="_GoBack"/>
-    </w:p>
-    <w:bookmarkEnd w:id="0"/>
-    <w:p>
-      <w:pPr>
-        <w:pStyle w:val="5"/>
+    </w:p>
+    <w:p>
+      <w:pPr>
+        <w:pStyle w:val="7"/>
         <w:numPr>
           <w:ilvl w:val="0"/>
           <w:numId w:val="3"/>
@@ -1313,7 +1092,7 @@
     </w:p>
     <w:p>
       <w:pPr>
-        <w:pStyle w:val="5"/>
+        <w:pStyle w:val="7"/>
         <w:numPr>
           <w:ilvl w:val="0"/>
           <w:numId w:val="3"/>
@@ -1675,7 +1454,7 @@
     </w:p>
     <w:p>
       <w:pPr>
-        <w:pStyle w:val="5"/>
+        <w:pStyle w:val="7"/>
         <w:numPr>
           <w:ilvl w:val="0"/>
           <w:numId w:val="4"/>
@@ -1696,66 +1475,31 @@
           <w:sz w:val="24"/>
           <w:szCs w:val="24"/>
         </w:rPr>
-        <w:t>Mengimplementasikan Google Maps API</w:t>
-      </w:r>
-      <w:r>
-        <w:rPr>
-          <w:rFonts w:hint="default" w:ascii="Times New Roman" w:hAnsi="Times New Roman" w:cs="Times New Roman"/>
-          <w:color w:val="191919" w:themeColor="background1" w:themeShade="1A"/>
-          <w:sz w:val="24"/>
-          <w:szCs w:val="24"/>
-        </w:rPr>
-        <w:t xml:space="preserve"> dalam pengembangan sistem informasi geografis mengenai</w:t>
-      </w:r>
-      <w:r>
-        <w:rPr>
-          <w:rFonts w:hint="default" w:ascii="Times New Roman" w:hAnsi="Times New Roman" w:cs="Times New Roman"/>
-          <w:color w:val="191919" w:themeColor="background1" w:themeShade="1A"/>
-          <w:sz w:val="24"/>
-          <w:szCs w:val="24"/>
-        </w:rPr>
-        <w:t xml:space="preserve"> </w:t>
-      </w:r>
-      <w:r>
-        <w:rPr>
-          <w:rFonts w:hint="default" w:ascii="Times New Roman" w:hAnsi="Times New Roman" w:cs="Times New Roman"/>
-          <w:color w:val="191919" w:themeColor="background1" w:themeShade="1A"/>
-          <w:sz w:val="24"/>
-          <w:szCs w:val="24"/>
-        </w:rPr>
-        <w:t>zonasi tingkat kerawanan</w:t>
-      </w:r>
-      <w:r>
-        <w:rPr>
-          <w:rFonts w:hint="default" w:ascii="Times New Roman" w:hAnsi="Times New Roman" w:cs="Times New Roman"/>
-          <w:color w:val="191919" w:themeColor="background1" w:themeShade="1A"/>
-          <w:sz w:val="24"/>
-          <w:szCs w:val="24"/>
-        </w:rPr>
-        <w:t xml:space="preserve"> kebakaran di wilayah </w:t>
-      </w:r>
-      <w:r>
-        <w:rPr>
-          <w:rFonts w:hint="default" w:ascii="Times New Roman" w:hAnsi="Times New Roman" w:cs="Times New Roman"/>
-          <w:color w:val="191919" w:themeColor="background1" w:themeShade="1A"/>
-          <w:sz w:val="24"/>
-          <w:szCs w:val="24"/>
-        </w:rPr>
-        <w:t>Kota Banjarmasin</w:t>
-      </w:r>
-      <w:r>
-        <w:rPr>
-          <w:rFonts w:hint="default" w:ascii="Times New Roman" w:hAnsi="Times New Roman" w:cs="Times New Roman"/>
-          <w:color w:val="191919" w:themeColor="background1" w:themeShade="1A"/>
-          <w:sz w:val="24"/>
-          <w:szCs w:val="24"/>
-        </w:rPr>
-        <w:t>.</w:t>
-      </w:r>
-    </w:p>
-    <w:p>
-      <w:pPr>
-        <w:pStyle w:val="5"/>
+        <w:t xml:space="preserve">Mengimplementasikan Google Maps API dalam pengembangan sistem informasi geografis mengenai zonasi tingkat </w:t>
+      </w:r>
+      <w:r>
+        <w:rPr>
+          <w:rFonts w:hint="default" w:ascii="Times New Roman" w:hAnsi="Times New Roman" w:cs="Times New Roman"/>
+          <w:color w:val="191919" w:themeColor="background1" w:themeShade="1A"/>
+          <w:sz w:val="24"/>
+          <w:szCs w:val="24"/>
+          <w:lang w:val="en"/>
+        </w:rPr>
+        <w:t>risiko</w:t>
+      </w:r>
+      <w:r>
+        <w:rPr>
+          <w:rFonts w:hint="default" w:ascii="Times New Roman" w:hAnsi="Times New Roman" w:cs="Times New Roman"/>
+          <w:color w:val="191919" w:themeColor="background1" w:themeShade="1A"/>
+          <w:sz w:val="24"/>
+          <w:szCs w:val="24"/>
+        </w:rPr>
+        <w:t xml:space="preserve"> kebakaran di wilayah Kota Banjarmasin.</w:t>
+      </w:r>
+    </w:p>
+    <w:p>
+      <w:pPr>
+        <w:pStyle w:val="7"/>
         <w:numPr>
           <w:ilvl w:val="0"/>
           <w:numId w:val="4"/>
@@ -1776,25 +1520,26 @@
           <w:sz w:val="24"/>
           <w:szCs w:val="24"/>
         </w:rPr>
-        <w:t>Membangun sistem informasi untuk memetakan zonasi tingkat kerawanan kebakaran permukiman</w:t>
-      </w:r>
-      <w:r>
-        <w:rPr>
-          <w:rFonts w:hint="default" w:ascii="Times New Roman" w:hAnsi="Times New Roman" w:cs="Times New Roman"/>
-          <w:color w:val="191919" w:themeColor="background1" w:themeShade="1A"/>
-          <w:sz w:val="24"/>
-          <w:szCs w:val="24"/>
-        </w:rPr>
-        <w:t xml:space="preserve"> </w:t>
-      </w:r>
-      <w:r>
-        <w:rPr>
-          <w:rFonts w:hint="default" w:ascii="Times New Roman" w:hAnsi="Times New Roman" w:cs="Times New Roman"/>
-          <w:color w:val="191919" w:themeColor="background1" w:themeShade="1A"/>
-          <w:sz w:val="24"/>
-          <w:szCs w:val="24"/>
-        </w:rPr>
-        <w:t>di Kota Banjarmasin</w:t>
+        <w:t xml:space="preserve">Membangun sistem informasi untuk memetakan zonasi tingkat </w:t>
+      </w:r>
+      <w:r>
+        <w:rPr>
+          <w:rFonts w:hint="default" w:ascii="Times New Roman" w:hAnsi="Times New Roman" w:cs="Times New Roman"/>
+          <w:color w:val="191919" w:themeColor="background1" w:themeShade="1A"/>
+          <w:sz w:val="24"/>
+          <w:szCs w:val="24"/>
+          <w:lang w:val="en"/>
+        </w:rPr>
+        <w:t xml:space="preserve">risiko </w:t>
+      </w:r>
+      <w:r>
+        <w:rPr>
+          <w:rFonts w:hint="default" w:ascii="Times New Roman" w:hAnsi="Times New Roman" w:cs="Times New Roman"/>
+          <w:color w:val="191919" w:themeColor="background1" w:themeShade="1A"/>
+          <w:sz w:val="24"/>
+          <w:szCs w:val="24"/>
+        </w:rPr>
+        <w:t>kebakaran permukiman di Kota Banjarmasin</w:t>
       </w:r>
       <w:r>
         <w:rPr>
@@ -1809,7 +1554,7 @@
     </w:p>
     <w:p>
       <w:pPr>
-        <w:pStyle w:val="5"/>
+        <w:pStyle w:val="7"/>
         <w:numPr>
           <w:ilvl w:val="0"/>
           <w:numId w:val="0"/>
@@ -1826,7 +1571,7 @@
     </w:p>
     <w:p>
       <w:pPr>
-        <w:pStyle w:val="5"/>
+        <w:pStyle w:val="7"/>
         <w:numPr>
           <w:ilvl w:val="0"/>
           <w:numId w:val="0"/>
@@ -1918,7 +1663,7 @@
     </w:p>
     <w:p>
       <w:pPr>
-        <w:pStyle w:val="5"/>
+        <w:pStyle w:val="7"/>
         <w:numPr>
           <w:ilvl w:val="0"/>
           <w:numId w:val="5"/>
@@ -1940,48 +1685,31 @@
           <w:sz w:val="24"/>
           <w:szCs w:val="24"/>
         </w:rPr>
-        <w:t>M</w:t>
-      </w:r>
-      <w:r>
-        <w:rPr>
-          <w:rFonts w:hint="default" w:ascii="Times New Roman" w:hAnsi="Times New Roman" w:cs="Times New Roman"/>
-          <w:color w:val="191919" w:themeColor="background1" w:themeShade="1A"/>
-          <w:sz w:val="24"/>
-          <w:szCs w:val="24"/>
-        </w:rPr>
-        <w:t xml:space="preserve">emberikan informasi yang berguna bagi masyarakat mengenai persebaran </w:t>
-      </w:r>
-      <w:r>
-        <w:rPr>
-          <w:rFonts w:hint="default" w:ascii="Times New Roman" w:hAnsi="Times New Roman" w:cs="Times New Roman"/>
-          <w:color w:val="191919" w:themeColor="background1" w:themeShade="1A"/>
-          <w:sz w:val="24"/>
-          <w:szCs w:val="24"/>
-        </w:rPr>
-        <w:t>zonasi tingkat kerawanan</w:t>
-      </w:r>
-      <w:r>
-        <w:rPr>
-          <w:rFonts w:hint="default" w:ascii="Times New Roman" w:hAnsi="Times New Roman" w:cs="Times New Roman"/>
-          <w:color w:val="191919" w:themeColor="background1" w:themeShade="1A"/>
-          <w:sz w:val="24"/>
-          <w:szCs w:val="24"/>
-        </w:rPr>
-        <w:t xml:space="preserve"> kebakaran</w:t>
-      </w:r>
-      <w:r>
-        <w:rPr>
-          <w:rFonts w:hint="default" w:ascii="Times New Roman" w:hAnsi="Times New Roman" w:cs="Times New Roman"/>
-          <w:color w:val="191919" w:themeColor="background1" w:themeShade="1A"/>
-          <w:sz w:val="24"/>
-          <w:szCs w:val="24"/>
-        </w:rPr>
-        <w:t xml:space="preserve"> permukiman.</w:t>
-      </w:r>
-    </w:p>
-    <w:p>
-      <w:pPr>
-        <w:pStyle w:val="5"/>
+        <w:t xml:space="preserve">Memberikan informasi yang berguna bagi masyarakat mengenai persebaran zonasi tingkat </w:t>
+      </w:r>
+      <w:r>
+        <w:rPr>
+          <w:rFonts w:hint="default" w:ascii="Times New Roman" w:hAnsi="Times New Roman" w:cs="Times New Roman"/>
+          <w:color w:val="191919" w:themeColor="background1" w:themeShade="1A"/>
+          <w:sz w:val="24"/>
+          <w:szCs w:val="24"/>
+          <w:lang w:val="en"/>
+        </w:rPr>
+        <w:t>risiko</w:t>
+      </w:r>
+      <w:r>
+        <w:rPr>
+          <w:rFonts w:hint="default" w:ascii="Times New Roman" w:hAnsi="Times New Roman" w:cs="Times New Roman"/>
+          <w:color w:val="191919" w:themeColor="background1" w:themeShade="1A"/>
+          <w:sz w:val="24"/>
+          <w:szCs w:val="24"/>
+        </w:rPr>
+        <w:t xml:space="preserve"> kebakaran permukiman.</w:t>
+      </w:r>
+    </w:p>
+    <w:p>
+      <w:pPr>
+        <w:pStyle w:val="7"/>
         <w:numPr>
           <w:ilvl w:val="0"/>
           <w:numId w:val="5"/>
@@ -2003,21 +1731,31 @@
           <w:sz w:val="24"/>
           <w:szCs w:val="24"/>
         </w:rPr>
-        <w:t>Meningkatkan kewaspadaan masyarakat terhadap bencana kebakaran permukiman</w:t>
-      </w:r>
-      <w:r>
-        <w:rPr>
-          <w:rFonts w:hint="default" w:ascii="Times New Roman" w:hAnsi="Times New Roman" w:cs="Times New Roman"/>
-          <w:color w:val="191919" w:themeColor="background1" w:themeShade="1A"/>
-          <w:sz w:val="24"/>
-          <w:szCs w:val="24"/>
-        </w:rPr>
-        <w:t>, sehingga mengurangi resiko terjadinya kebakaran.</w:t>
-      </w:r>
-    </w:p>
-    <w:p>
-      <w:pPr>
-        <w:pStyle w:val="5"/>
+        <w:t xml:space="preserve">Meningkatkan kewaspadaan masyarakat terhadap bencana kebakaran permukiman, sehingga </w:t>
+      </w:r>
+      <w:r>
+        <w:rPr>
+          <w:rFonts w:hint="default" w:ascii="Times New Roman" w:hAnsi="Times New Roman" w:cs="Times New Roman"/>
+          <w:color w:val="191919" w:themeColor="background1" w:themeShade="1A"/>
+          <w:sz w:val="24"/>
+          <w:szCs w:val="24"/>
+          <w:lang w:val="en"/>
+        </w:rPr>
+        <w:t xml:space="preserve">dapat </w:t>
+      </w:r>
+      <w:r>
+        <w:rPr>
+          <w:rFonts w:hint="default" w:ascii="Times New Roman" w:hAnsi="Times New Roman" w:cs="Times New Roman"/>
+          <w:color w:val="191919" w:themeColor="background1" w:themeShade="1A"/>
+          <w:sz w:val="24"/>
+          <w:szCs w:val="24"/>
+        </w:rPr>
+        <w:t>mengurangi resiko terjadinya kebakaran.</w:t>
+      </w:r>
+    </w:p>
+    <w:p>
+      <w:pPr>
+        <w:pStyle w:val="7"/>
         <w:numPr>
           <w:ilvl w:val="0"/>
           <w:numId w:val="5"/>
@@ -2039,54 +1777,451 @@
           <w:sz w:val="24"/>
           <w:szCs w:val="24"/>
         </w:rPr>
-        <w:t xml:space="preserve">Menambah </w:t>
-      </w:r>
-      <w:r>
-        <w:rPr>
-          <w:rFonts w:hint="default" w:ascii="Times New Roman" w:hAnsi="Times New Roman" w:cs="Times New Roman"/>
-          <w:color w:val="191919" w:themeColor="background1" w:themeShade="1A"/>
-          <w:sz w:val="24"/>
-          <w:szCs w:val="24"/>
-        </w:rPr>
-        <w:t xml:space="preserve">komponen pendukung dalam penanganan </w:t>
-      </w:r>
-      <w:r>
-        <w:rPr>
-          <w:rFonts w:hint="default" w:ascii="Times New Roman" w:hAnsi="Times New Roman" w:cs="Times New Roman"/>
-          <w:color w:val="191919" w:themeColor="background1" w:themeShade="1A"/>
-          <w:sz w:val="24"/>
-          <w:szCs w:val="24"/>
-        </w:rPr>
-        <w:t>serta</w:t>
-      </w:r>
-      <w:r>
-        <w:rPr>
-          <w:rFonts w:hint="default" w:ascii="Times New Roman" w:hAnsi="Times New Roman" w:cs="Times New Roman"/>
-          <w:color w:val="191919" w:themeColor="background1" w:themeShade="1A"/>
-          <w:sz w:val="24"/>
-          <w:szCs w:val="24"/>
-        </w:rPr>
-        <w:t xml:space="preserve"> penanggulangan bencana kebakaran</w:t>
-      </w:r>
-      <w:r>
-        <w:rPr>
-          <w:rFonts w:hint="default" w:ascii="Times New Roman" w:hAnsi="Times New Roman" w:cs="Times New Roman"/>
-          <w:color w:val="191919" w:themeColor="background1" w:themeShade="1A"/>
-          <w:sz w:val="24"/>
-          <w:szCs w:val="24"/>
-        </w:rPr>
-        <w:t xml:space="preserve"> permukiman.</w:t>
+        <w:t>Menambah komponen pendukung dalam penanganan serta penanggulangan bencana kebakaran permukiman.</w:t>
       </w:r>
     </w:p>
     <w:sectPr>
+      <w:headerReference r:id="rId4" w:type="default"/>
+      <w:footerReference r:id="rId5" w:type="default"/>
       <w:pgSz w:w="11850" w:h="16783"/>
       <w:pgMar w:top="2268" w:right="1701" w:bottom="1701" w:left="2268" w:header="720" w:footer="720" w:gutter="0"/>
+      <w:pgNumType w:fmt="decimal"/>
       <w:cols w:space="0" w:num="1"/>
       <w:rtlGutter w:val="0"/>
       <w:docGrid w:linePitch="360" w:charSpace="0"/>
     </w:sectPr>
   </w:body>
 </w:document>
+</file>
+
+<file path=word/footer1.xml><?xml version="1.0" encoding="utf-8"?>
+<w:ftr xmlns:wpc="http://schemas.microsoft.com/office/word/2010/wordprocessingCanvas" xmlns:mc="http://schemas.openxmlformats.org/markup-compatibility/2006" xmlns:o="urn:schemas-microsoft-com:office:office" xmlns:r="http://schemas.openxmlformats.org/officeDocument/2006/relationships" xmlns:m="http://schemas.openxmlformats.org/officeDocument/2006/math" xmlns:v="urn:schemas-microsoft-com:vml" xmlns:wp14="http://schemas.microsoft.com/office/word/2010/wordprocessingDrawing" xmlns:wp="http://schemas.openxmlformats.org/drawingml/2006/wordprocessingDrawing" xmlns:w10="urn:schemas-microsoft-com:office:word" xmlns:w="http://schemas.openxmlformats.org/wordprocessingml/2006/main" xmlns:w14="http://schemas.microsoft.com/office/word/2010/wordml" xmlns:w15="http://schemas.microsoft.com/office/word/2012/wordml" xmlns:wpg="http://schemas.microsoft.com/office/word/2010/wordprocessingGroup" xmlns:wpi="http://schemas.microsoft.com/office/word/2010/wordprocessingInk" xmlns:wne="http://schemas.microsoft.com/office/word/2006/wordml" xmlns:wps="http://schemas.microsoft.com/office/word/2010/wordprocessingShape" xmlns:wpsCustomData="http://www.wps.cn/officeDocument/2013/wpsCustomData" mc:Ignorable="w14 w15 wp14">
+  <w:p>
+    <w:pPr>
+      <w:pStyle w:val="2"/>
+    </w:pPr>
+    <w:r>
+      <w:rPr>
+        <w:sz w:val="18"/>
+      </w:rPr>
+      <mc:AlternateContent>
+        <mc:Choice Requires="wps">
+          <w:drawing>
+            <wp:anchor distT="0" distB="0" distL="114300" distR="114300" simplePos="0" relativeHeight="251658240" behindDoc="0" locked="0" layoutInCell="1" allowOverlap="1">
+              <wp:simplePos x="0" y="0"/>
+              <wp:positionH relativeFrom="margin">
+                <wp:align>center</wp:align>
+              </wp:positionH>
+              <wp:positionV relativeFrom="paragraph">
+                <wp:posOffset>0</wp:posOffset>
+              </wp:positionV>
+              <wp:extent cx="1828800" cy="1828800"/>
+              <wp:effectExtent l="0" t="0" r="0" b="0"/>
+              <wp:wrapNone/>
+              <wp:docPr id="2" name="Text Box 2"/>
+              <wp:cNvGraphicFramePr/>
+              <a:graphic xmlns:a="http://schemas.openxmlformats.org/drawingml/2006/main">
+                <a:graphicData uri="http://schemas.microsoft.com/office/word/2010/wordprocessingShape">
+                  <wps:wsp>
+                    <wps:cNvSpPr txBox="1"/>
+                    <wps:spPr>
+                      <a:xfrm>
+                        <a:off x="0" y="0"/>
+                        <a:ext cx="1828800" cy="1828800"/>
+                      </a:xfrm>
+                      <a:prstGeom prst="rect">
+                        <a:avLst/>
+                      </a:prstGeom>
+                      <a:noFill/>
+                      <a:ln w="6350">
+                        <a:noFill/>
+                      </a:ln>
+                      <a:extLst>
+                        <a:ext uri="{909E8E84-426E-40DD-AFC4-6F175D3DCCD1}">
+                          <a14:hiddenFill xmlns:a14="http://schemas.microsoft.com/office/drawing/2010/main">
+                            <a:solidFill>
+                              <a:schemeClr val="lt1"/>
+                            </a:solidFill>
+                          </a14:hiddenFill>
+                        </a:ext>
+                        <a:ext uri="{91240B29-F687-4F45-9708-019B960494DF}">
+                          <a14:hiddenLine xmlns:a14="http://schemas.microsoft.com/office/drawing/2010/main" w="6350">
+                            <a:solidFill>
+                              <a:prstClr val="black"/>
+                            </a:solidFill>
+                          </a14:hiddenLine>
+                        </a:ext>
+                      </a:extLst>
+                    </wps:spPr>
+                    <wps:style>
+                      <a:lnRef idx="0">
+                        <a:schemeClr val="accent1"/>
+                      </a:lnRef>
+                      <a:fillRef idx="0">
+                        <a:schemeClr val="accent1"/>
+                      </a:fillRef>
+                      <a:effectRef idx="0">
+                        <a:schemeClr val="accent1"/>
+                      </a:effectRef>
+                      <a:fontRef idx="minor">
+                        <a:schemeClr val="dk1"/>
+                      </a:fontRef>
+                    </wps:style>
+                    <wps:txbx>
+                      <w:txbxContent>
+                        <w:p>
+                          <w:pPr>
+                            <w:pStyle w:val="2"/>
+                            <w:rPr>
+                              <w:rFonts w:hint="default" w:ascii="Times New Roman" w:hAnsi="Times New Roman" w:cs="Times New Roman"/>
+                              <w:sz w:val="24"/>
+                              <w:szCs w:val="24"/>
+                              <w:lang w:val="en"/>
+                            </w:rPr>
+                          </w:pPr>
+                          <w:r>
+                            <w:rPr>
+                              <w:rFonts w:hint="default" w:ascii="Times New Roman" w:hAnsi="Times New Roman" w:cs="Times New Roman"/>
+                              <w:sz w:val="24"/>
+                              <w:szCs w:val="24"/>
+                              <w:lang w:val="en"/>
+                            </w:rPr>
+                            <w:fldChar w:fldCharType="begin"/>
+                          </w:r>
+                          <w:r>
+                            <w:rPr>
+                              <w:rFonts w:hint="default" w:ascii="Times New Roman" w:hAnsi="Times New Roman" w:cs="Times New Roman"/>
+                              <w:sz w:val="24"/>
+                              <w:szCs w:val="24"/>
+                              <w:lang w:val="en"/>
+                            </w:rPr>
+                            <w:instrText xml:space="preserve"> PAGE  \* MERGEFORMAT </w:instrText>
+                          </w:r>
+                          <w:r>
+                            <w:rPr>
+                              <w:rFonts w:hint="default" w:ascii="Times New Roman" w:hAnsi="Times New Roman" w:cs="Times New Roman"/>
+                              <w:sz w:val="24"/>
+                              <w:szCs w:val="24"/>
+                              <w:lang w:val="en"/>
+                            </w:rPr>
+                            <w:fldChar w:fldCharType="separate"/>
+                          </w:r>
+                          <w:r>
+                            <w:rPr>
+                              <w:rFonts w:hint="default" w:ascii="Times New Roman" w:hAnsi="Times New Roman" w:cs="Times New Roman"/>
+                              <w:sz w:val="24"/>
+                              <w:szCs w:val="24"/>
+                              <w:lang w:val="en"/>
+                            </w:rPr>
+                            <w:t>1</w:t>
+                          </w:r>
+                          <w:r>
+                            <w:rPr>
+                              <w:rFonts w:hint="default" w:ascii="Times New Roman" w:hAnsi="Times New Roman" w:cs="Times New Roman"/>
+                              <w:sz w:val="24"/>
+                              <w:szCs w:val="24"/>
+                              <w:lang w:val="en"/>
+                            </w:rPr>
+                            <w:fldChar w:fldCharType="end"/>
+                          </w:r>
+                        </w:p>
+                      </w:txbxContent>
+                    </wps:txbx>
+                    <wps:bodyPr rot="0" spcFirstLastPara="0" vertOverflow="overflow" horzOverflow="overflow" vert="horz" wrap="none" lIns="0" tIns="0" rIns="0" bIns="0" numCol="1" spcCol="0" rtlCol="0" fromWordArt="0" anchor="t" anchorCtr="0" forceAA="0" upright="0" compatLnSpc="1">
+                      <a:spAutoFit/>
+                    </wps:bodyPr>
+                  </wps:wsp>
+                </a:graphicData>
+              </a:graphic>
+            </wp:anchor>
+          </w:drawing>
+        </mc:Choice>
+        <mc:Fallback>
+          <w:pict>
+            <v:shape id="_x0000_s1026" o:spid="_x0000_s1026" o:spt="202" type="#_x0000_t202" style="position:absolute;left:0pt;margin-top:0pt;height:144pt;width:144pt;mso-position-horizontal:center;mso-position-horizontal-relative:margin;mso-wrap-style:none;z-index:251658240;mso-width-relative:page;mso-height-relative:page;" filled="f" stroked="f" coordsize="21600,21600" o:gfxdata="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">
+              <v:fill on="f" focussize="0,0"/>
+              <v:stroke on="f" weight="0.5pt"/>
+              <v:imagedata o:title=""/>
+              <o:lock v:ext="edit" aspectratio="f"/>
+              <v:textbox inset="0mm,0mm,0mm,0mm" style="mso-fit-shape-to-text:t;">
+                <w:txbxContent>
+                  <w:p>
+                    <w:pPr>
+                      <w:pStyle w:val="2"/>
+                      <w:rPr>
+                        <w:rFonts w:hint="default" w:ascii="Times New Roman" w:hAnsi="Times New Roman" w:cs="Times New Roman"/>
+                        <w:sz w:val="24"/>
+                        <w:szCs w:val="24"/>
+                        <w:lang w:val="en"/>
+                      </w:rPr>
+                    </w:pPr>
+                    <w:r>
+                      <w:rPr>
+                        <w:rFonts w:hint="default" w:ascii="Times New Roman" w:hAnsi="Times New Roman" w:cs="Times New Roman"/>
+                        <w:sz w:val="24"/>
+                        <w:szCs w:val="24"/>
+                        <w:lang w:val="en"/>
+                      </w:rPr>
+                      <w:fldChar w:fldCharType="begin"/>
+                    </w:r>
+                    <w:r>
+                      <w:rPr>
+                        <w:rFonts w:hint="default" w:ascii="Times New Roman" w:hAnsi="Times New Roman" w:cs="Times New Roman"/>
+                        <w:sz w:val="24"/>
+                        <w:szCs w:val="24"/>
+                        <w:lang w:val="en"/>
+                      </w:rPr>
+                      <w:instrText xml:space="preserve"> PAGE  \* MERGEFORMAT </w:instrText>
+                    </w:r>
+                    <w:r>
+                      <w:rPr>
+                        <w:rFonts w:hint="default" w:ascii="Times New Roman" w:hAnsi="Times New Roman" w:cs="Times New Roman"/>
+                        <w:sz w:val="24"/>
+                        <w:szCs w:val="24"/>
+                        <w:lang w:val="en"/>
+                      </w:rPr>
+                      <w:fldChar w:fldCharType="separate"/>
+                    </w:r>
+                    <w:r>
+                      <w:rPr>
+                        <w:rFonts w:hint="default" w:ascii="Times New Roman" w:hAnsi="Times New Roman" w:cs="Times New Roman"/>
+                        <w:sz w:val="24"/>
+                        <w:szCs w:val="24"/>
+                        <w:lang w:val="en"/>
+                      </w:rPr>
+                      <w:t>1</w:t>
+                    </w:r>
+                    <w:r>
+                      <w:rPr>
+                        <w:rFonts w:hint="default" w:ascii="Times New Roman" w:hAnsi="Times New Roman" w:cs="Times New Roman"/>
+                        <w:sz w:val="24"/>
+                        <w:szCs w:val="24"/>
+                        <w:lang w:val="en"/>
+                      </w:rPr>
+                      <w:fldChar w:fldCharType="end"/>
+                    </w:r>
+                  </w:p>
+                </w:txbxContent>
+              </v:textbox>
+            </v:shape>
+          </w:pict>
+        </mc:Fallback>
+      </mc:AlternateContent>
+    </w:r>
+  </w:p>
+</w:ftr>
+</file>
+
+<file path=word/footer2.xml><?xml version="1.0" encoding="utf-8"?>
+<w:ftr xmlns:wpc="http://schemas.microsoft.com/office/word/2010/wordprocessingCanvas" xmlns:mc="http://schemas.openxmlformats.org/markup-compatibility/2006" xmlns:o="urn:schemas-microsoft-com:office:office" xmlns:r="http://schemas.openxmlformats.org/officeDocument/2006/relationships" xmlns:m="http://schemas.openxmlformats.org/officeDocument/2006/math" xmlns:v="urn:schemas-microsoft-com:vml" xmlns:wp14="http://schemas.microsoft.com/office/word/2010/wordprocessingDrawing" xmlns:wp="http://schemas.openxmlformats.org/drawingml/2006/wordprocessingDrawing" xmlns:w10="urn:schemas-microsoft-com:office:word" xmlns:w="http://schemas.openxmlformats.org/wordprocessingml/2006/main" xmlns:w14="http://schemas.microsoft.com/office/word/2010/wordml" xmlns:w15="http://schemas.microsoft.com/office/word/2012/wordml" xmlns:wpg="http://schemas.microsoft.com/office/word/2010/wordprocessingGroup" xmlns:wpi="http://schemas.microsoft.com/office/word/2010/wordprocessingInk" xmlns:wne="http://schemas.microsoft.com/office/word/2006/wordml" xmlns:wps="http://schemas.microsoft.com/office/word/2010/wordprocessingShape" xmlns:wpsCustomData="http://www.wps.cn/officeDocument/2013/wpsCustomData" mc:Ignorable="w14 w15 wp14">
+  <w:p>
+    <w:pPr>
+      <w:pStyle w:val="2"/>
+    </w:pPr>
+  </w:p>
+</w:ftr>
+</file>
+
+<file path=word/header1.xml><?xml version="1.0" encoding="utf-8"?>
+<w:hdr xmlns:wpc="http://schemas.microsoft.com/office/word/2010/wordprocessingCanvas" xmlns:mc="http://schemas.openxmlformats.org/markup-compatibility/2006" xmlns:o="urn:schemas-microsoft-com:office:office" xmlns:r="http://schemas.openxmlformats.org/officeDocument/2006/relationships" xmlns:m="http://schemas.openxmlformats.org/officeDocument/2006/math" xmlns:v="urn:schemas-microsoft-com:vml" xmlns:wp14="http://schemas.microsoft.com/office/word/2010/wordprocessingDrawing" xmlns:wp="http://schemas.openxmlformats.org/drawingml/2006/wordprocessingDrawing" xmlns:w10="urn:schemas-microsoft-com:office:word" xmlns:w="http://schemas.openxmlformats.org/wordprocessingml/2006/main" xmlns:w14="http://schemas.microsoft.com/office/word/2010/wordml" xmlns:w15="http://schemas.microsoft.com/office/word/2012/wordml" xmlns:wpg="http://schemas.microsoft.com/office/word/2010/wordprocessingGroup" xmlns:wpi="http://schemas.microsoft.com/office/word/2010/wordprocessingInk" xmlns:wne="http://schemas.microsoft.com/office/word/2006/wordml" xmlns:wps="http://schemas.microsoft.com/office/word/2010/wordprocessingShape" xmlns:wpsCustomData="http://www.wps.cn/officeDocument/2013/wpsCustomData" mc:Ignorable="w14 w15 wp14">
+  <w:p>
+    <w:pPr>
+      <w:pStyle w:val="3"/>
+    </w:pPr>
+    <w:r>
+      <w:rPr>
+        <w:sz w:val="18"/>
+      </w:rPr>
+      <mc:AlternateContent>
+        <mc:Choice Requires="wps">
+          <w:drawing>
+            <wp:anchor distT="0" distB="0" distL="114300" distR="114300" simplePos="0" relativeHeight="251661312" behindDoc="0" locked="0" layoutInCell="1" allowOverlap="1">
+              <wp:simplePos x="0" y="0"/>
+              <wp:positionH relativeFrom="margin">
+                <wp:align>right</wp:align>
+              </wp:positionH>
+              <wp:positionV relativeFrom="paragraph">
+                <wp:posOffset>0</wp:posOffset>
+              </wp:positionV>
+              <wp:extent cx="1828800" cy="1828800"/>
+              <wp:effectExtent l="0" t="0" r="0" b="0"/>
+              <wp:wrapNone/>
+              <wp:docPr id="5" name="Text Box 5"/>
+              <wp:cNvGraphicFramePr/>
+              <a:graphic xmlns:a="http://schemas.openxmlformats.org/drawingml/2006/main">
+                <a:graphicData uri="http://schemas.microsoft.com/office/word/2010/wordprocessingShape">
+                  <wps:wsp>
+                    <wps:cNvSpPr txBox="1"/>
+                    <wps:spPr>
+                      <a:xfrm>
+                        <a:off x="0" y="0"/>
+                        <a:ext cx="1828800" cy="1828800"/>
+                      </a:xfrm>
+                      <a:prstGeom prst="rect">
+                        <a:avLst/>
+                      </a:prstGeom>
+                      <a:noFill/>
+                      <a:ln w="6350">
+                        <a:noFill/>
+                      </a:ln>
+                    </wps:spPr>
+                    <wps:style>
+                      <a:lnRef idx="0">
+                        <a:schemeClr val="accent1"/>
+                      </a:lnRef>
+                      <a:fillRef idx="0">
+                        <a:schemeClr val="accent1"/>
+                      </a:fillRef>
+                      <a:effectRef idx="0">
+                        <a:schemeClr val="accent1"/>
+                      </a:effectRef>
+                      <a:fontRef idx="minor">
+                        <a:schemeClr val="dk1"/>
+                      </a:fontRef>
+                    </wps:style>
+                    <wps:txbx>
+                      <w:txbxContent>
+                        <w:p>
+                          <w:pPr>
+                            <w:pStyle w:val="3"/>
+                            <w:rPr>
+                              <w:rFonts w:hint="default" w:ascii="Times New Roman" w:hAnsi="Times New Roman" w:cs="Times New Roman"/>
+                              <w:sz w:val="24"/>
+                              <w:szCs w:val="24"/>
+                              <w:lang w:val="en"/>
+                            </w:rPr>
+                          </w:pPr>
+                          <w:r>
+                            <w:rPr>
+                              <w:rFonts w:hint="default" w:ascii="Times New Roman" w:hAnsi="Times New Roman" w:cs="Times New Roman"/>
+                              <w:sz w:val="24"/>
+                              <w:szCs w:val="24"/>
+                              <w:lang w:val="en"/>
+                            </w:rPr>
+                            <w:fldChar w:fldCharType="begin"/>
+                          </w:r>
+                          <w:r>
+                            <w:rPr>
+                              <w:rFonts w:hint="default" w:ascii="Times New Roman" w:hAnsi="Times New Roman" w:cs="Times New Roman"/>
+                              <w:sz w:val="24"/>
+                              <w:szCs w:val="24"/>
+                              <w:lang w:val="en"/>
+                            </w:rPr>
+                            <w:instrText xml:space="preserve"> PAGE  \* MERGEFORMAT </w:instrText>
+                          </w:r>
+                          <w:r>
+                            <w:rPr>
+                              <w:rFonts w:hint="default" w:ascii="Times New Roman" w:hAnsi="Times New Roman" w:cs="Times New Roman"/>
+                              <w:sz w:val="24"/>
+                              <w:szCs w:val="24"/>
+                              <w:lang w:val="en"/>
+                            </w:rPr>
+                            <w:fldChar w:fldCharType="separate"/>
+                          </w:r>
+                          <w:r>
+                            <w:rPr>
+                              <w:rFonts w:hint="default" w:ascii="Times New Roman" w:hAnsi="Times New Roman" w:cs="Times New Roman"/>
+                              <w:sz w:val="24"/>
+                              <w:szCs w:val="24"/>
+                              <w:lang w:val="en"/>
+                            </w:rPr>
+                            <w:t>1</w:t>
+                          </w:r>
+                          <w:r>
+                            <w:rPr>
+                              <w:rFonts w:hint="default" w:ascii="Times New Roman" w:hAnsi="Times New Roman" w:cs="Times New Roman"/>
+                              <w:sz w:val="24"/>
+                              <w:szCs w:val="24"/>
+                              <w:lang w:val="en"/>
+                            </w:rPr>
+                            <w:fldChar w:fldCharType="end"/>
+                          </w:r>
+                        </w:p>
+                      </w:txbxContent>
+                    </wps:txbx>
+                    <wps:bodyPr rot="0" spcFirstLastPara="0" vertOverflow="overflow" horzOverflow="overflow" vert="horz" wrap="none" lIns="0" tIns="0" rIns="0" bIns="0" numCol="1" spcCol="0" rtlCol="0" fromWordArt="0" anchor="t" anchorCtr="0" forceAA="0" upright="0" compatLnSpc="1">
+                      <a:spAutoFit/>
+                    </wps:bodyPr>
+                  </wps:wsp>
+                </a:graphicData>
+              </a:graphic>
+            </wp:anchor>
+          </w:drawing>
+        </mc:Choice>
+        <mc:Fallback>
+          <w:pict>
+            <v:shape id="_x0000_s1026" o:spid="_x0000_s1026" o:spt="202" type="#_x0000_t202" style="position:absolute;left:0pt;margin-top:0pt;height:144pt;width:144pt;mso-position-horizontal:right;mso-position-horizontal-relative:margin;mso-wrap-style:none;z-index:251661312;mso-width-relative:page;mso-height-relative:page;" filled="f" stroked="f" coordsize="21600,21600" o:gfxdata="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">
+              <v:fill on="f" focussize="0,0"/>
+              <v:stroke on="f" weight="0.5pt"/>
+              <v:imagedata o:title=""/>
+              <o:lock v:ext="edit" aspectratio="f"/>
+              <v:textbox inset="0mm,0mm,0mm,0mm" style="mso-fit-shape-to-text:t;">
+                <w:txbxContent>
+                  <w:p>
+                    <w:pPr>
+                      <w:pStyle w:val="3"/>
+                      <w:rPr>
+                        <w:rFonts w:hint="default" w:ascii="Times New Roman" w:hAnsi="Times New Roman" w:cs="Times New Roman"/>
+                        <w:sz w:val="24"/>
+                        <w:szCs w:val="24"/>
+                        <w:lang w:val="en"/>
+                      </w:rPr>
+                    </w:pPr>
+                    <w:r>
+                      <w:rPr>
+                        <w:rFonts w:hint="default" w:ascii="Times New Roman" w:hAnsi="Times New Roman" w:cs="Times New Roman"/>
+                        <w:sz w:val="24"/>
+                        <w:szCs w:val="24"/>
+                        <w:lang w:val="en"/>
+                      </w:rPr>
+                      <w:fldChar w:fldCharType="begin"/>
+                    </w:r>
+                    <w:r>
+                      <w:rPr>
+                        <w:rFonts w:hint="default" w:ascii="Times New Roman" w:hAnsi="Times New Roman" w:cs="Times New Roman"/>
+                        <w:sz w:val="24"/>
+                        <w:szCs w:val="24"/>
+                        <w:lang w:val="en"/>
+                      </w:rPr>
+                      <w:instrText xml:space="preserve"> PAGE  \* MERGEFORMAT </w:instrText>
+                    </w:r>
+                    <w:r>
+                      <w:rPr>
+                        <w:rFonts w:hint="default" w:ascii="Times New Roman" w:hAnsi="Times New Roman" w:cs="Times New Roman"/>
+                        <w:sz w:val="24"/>
+                        <w:szCs w:val="24"/>
+                        <w:lang w:val="en"/>
+                      </w:rPr>
+                      <w:fldChar w:fldCharType="separate"/>
+                    </w:r>
+                    <w:r>
+                      <w:rPr>
+                        <w:rFonts w:hint="default" w:ascii="Times New Roman" w:hAnsi="Times New Roman" w:cs="Times New Roman"/>
+                        <w:sz w:val="24"/>
+                        <w:szCs w:val="24"/>
+                        <w:lang w:val="en"/>
+                      </w:rPr>
+                      <w:t>1</w:t>
+                    </w:r>
+                    <w:r>
+                      <w:rPr>
+                        <w:rFonts w:hint="default" w:ascii="Times New Roman" w:hAnsi="Times New Roman" w:cs="Times New Roman"/>
+                        <w:sz w:val="24"/>
+                        <w:szCs w:val="24"/>
+                        <w:lang w:val="en"/>
+                      </w:rPr>
+                      <w:fldChar w:fldCharType="end"/>
+                    </w:r>
+                  </w:p>
+                </w:txbxContent>
+              </v:textbox>
+            </v:shape>
+          </w:pict>
+        </mc:Fallback>
+      </mc:AlternateContent>
+    </w:r>
+  </w:p>
+</w:hdr>
 </file>
 
 <file path=word/numbering.xml><?xml version="1.0" encoding="utf-8"?>
@@ -2581,7 +2716,7 @@
     <w:lsdException w:unhideWhenUsed="0" w:uiPriority="0" w:semiHidden="0" w:name="Document Map"/>
     <w:lsdException w:unhideWhenUsed="0" w:uiPriority="0" w:semiHidden="0" w:name="Plain Text"/>
     <w:lsdException w:unhideWhenUsed="0" w:uiPriority="0" w:semiHidden="0" w:name="E-mail Signature"/>
-    <w:lsdException w:uiPriority="99" w:semiHidden="0" w:name="Normal (Web)"/>
+    <w:lsdException w:qFormat="1" w:uiPriority="99" w:semiHidden="0" w:name="Normal (Web)"/>
     <w:lsdException w:unhideWhenUsed="0" w:uiPriority="0" w:semiHidden="0" w:name="HTML Acronym"/>
     <w:lsdException w:unhideWhenUsed="0" w:uiPriority="0" w:semiHidden="0" w:name="HTML Address"/>
     <w:lsdException w:unhideWhenUsed="0" w:uiPriority="0" w:semiHidden="0" w:name="HTML Cite"/>
@@ -2748,13 +2883,13 @@
       <w:lang w:val="en-US" w:eastAsia="zh-CN" w:bidi="ar-SA"/>
     </w:rPr>
   </w:style>
-  <w:style w:type="character" w:default="1" w:styleId="3">
+  <w:style w:type="character" w:default="1" w:styleId="5">
     <w:name w:val="Default Paragraph Font"/>
     <w:semiHidden/>
     <w:qFormat/>
     <w:uiPriority w:val="0"/>
   </w:style>
-  <w:style w:type="table" w:default="1" w:styleId="4">
+  <w:style w:type="table" w:default="1" w:styleId="6">
     <w:name w:val="Normal Table"/>
     <w:semiHidden/>
     <w:qFormat/>
@@ -2770,9 +2905,43 @@
     </w:tblPr>
   </w:style>
   <w:style w:type="paragraph" w:styleId="2">
+    <w:name w:val="footer"/>
+    <w:basedOn w:val="1"/>
+    <w:uiPriority w:val="0"/>
+    <w:pPr>
+      <w:tabs>
+        <w:tab w:val="center" w:pos="4153"/>
+        <w:tab w:val="right" w:pos="8306"/>
+      </w:tabs>
+      <w:snapToGrid w:val="0"/>
+      <w:jc w:val="left"/>
+    </w:pPr>
+    <w:rPr>
+      <w:sz w:val="18"/>
+      <w:szCs w:val="18"/>
+    </w:rPr>
+  </w:style>
+  <w:style w:type="paragraph" w:styleId="3">
+    <w:name w:val="header"/>
+    <w:basedOn w:val="1"/>
+    <w:uiPriority w:val="0"/>
+    <w:pPr>
+      <w:tabs>
+        <w:tab w:val="center" w:pos="4153"/>
+        <w:tab w:val="right" w:pos="8306"/>
+      </w:tabs>
+      <w:snapToGrid w:val="0"/>
+    </w:pPr>
+    <w:rPr>
+      <w:sz w:val="18"/>
+      <w:szCs w:val="18"/>
+    </w:rPr>
+  </w:style>
+  <w:style w:type="paragraph" w:styleId="4">
     <w:name w:val="Normal (Web)"/>
     <w:basedOn w:val="1"/>
     <w:unhideWhenUsed/>
+    <w:qFormat/>
     <w:uiPriority w:val="99"/>
     <w:pPr>
       <w:spacing w:before="100" w:beforeAutospacing="1" w:after="100" w:afterAutospacing="1" w:line="240" w:lineRule="auto"/>
@@ -2784,7 +2953,7 @@
       <w:lang w:eastAsia="id-ID"/>
     </w:rPr>
   </w:style>
-  <w:style w:type="paragraph" w:styleId="5">
+  <w:style w:type="paragraph" w:styleId="7">
     <w:name w:val="List Paragraph"/>
     <w:basedOn w:val="1"/>
     <w:qFormat/>
@@ -2804,7 +2973,7 @@
   <a:themeElements>
     <a:clrScheme name="Office">
       <a:dk1>
-        <a:sysClr val="windowText" lastClr="3C3C3C"/>
+        <a:sysClr val="windowText" lastClr="000000"/>
       </a:dk1>
       <a:lt1>
         <a:sysClr val="window" lastClr="FCFCFC"/>
@@ -3058,7 +3227,11 @@
 <s:customData xmlns="http://www.wps.cn/officeDocument/2013/wpsCustomData" xmlns:s="http://www.wps.cn/officeDocument/2013/wpsCustomData">
   <customSectProps>
     <customSectPr/>
+    <customSectPr/>
   </customSectProps>
+  <customShpExts>
+    <customShpInfo spid="_x0000_s1026" textRotate="1"/>
+  </customShpExts>
 </s:customData>
 </file>
 

</xml_diff>

<commit_message>
Fix Perumusan & Batasan Masalah
</commit_message>
<xml_diff>
--- a/BAB 1.docx
+++ b/BAB 1.docx
@@ -444,7 +444,7 @@
           <w:szCs w:val="24"/>
           <w:lang w:val="en-US"/>
         </w:rPr>
-        <w:t>Bagaimana me</w:t>
+        <w:t>Bagaimana m</w:t>
       </w:r>
       <w:r>
         <w:rPr>
@@ -452,8 +452,9 @@
           <w:color w:val="191919" w:themeColor="background1" w:themeShade="1A"/>
           <w:sz w:val="24"/>
           <w:szCs w:val="24"/>
-        </w:rPr>
-        <w:t>nerapkan</w:t>
+          <w:lang w:val="en"/>
+        </w:rPr>
+        <w:t>embuat</w:t>
       </w:r>
       <w:r>
         <w:rPr>
@@ -497,6 +498,7 @@
     <w:p>
       <w:pPr>
         <w:numPr>
+          <w:ilvl w:val="0"/>
           <w:numId w:val="0"/>
         </w:numPr>
         <w:spacing w:line="480" w:lineRule="auto"/>
@@ -553,8 +555,9 @@
           <w:color w:val="191919" w:themeColor="background1" w:themeShade="1A"/>
           <w:sz w:val="24"/>
           <w:szCs w:val="24"/>
-        </w:rPr>
-        <w:t>im</w:t>
+          <w:lang w:val="en"/>
+        </w:rPr>
+        <w:t xml:space="preserve">menerapkan </w:t>
       </w:r>
       <w:r>
         <w:rPr>
@@ -563,7 +566,7 @@
           <w:sz w:val="24"/>
           <w:szCs w:val="24"/>
         </w:rPr>
-        <w:t xml:space="preserve">plementasi pemetaan zonasi tingkat </w:t>
+        <w:t>Google Maps API</w:t>
       </w:r>
       <w:r>
         <w:rPr>
@@ -573,6 +576,25 @@
           <w:szCs w:val="24"/>
           <w:lang w:val="en"/>
         </w:rPr>
+        <w:t xml:space="preserve"> pada</w:t>
+      </w:r>
+      <w:r>
+        <w:rPr>
+          <w:rFonts w:hint="default" w:ascii="Times New Roman" w:hAnsi="Times New Roman" w:eastAsia="Times New Roman" w:cs="Times New Roman"/>
+          <w:color w:val="191919" w:themeColor="background1" w:themeShade="1A"/>
+          <w:sz w:val="24"/>
+          <w:szCs w:val="24"/>
+        </w:rPr>
+        <w:t xml:space="preserve"> pemetaan zonasi tingkat </w:t>
+      </w:r>
+      <w:r>
+        <w:rPr>
+          <w:rFonts w:hint="default" w:ascii="Times New Roman" w:hAnsi="Times New Roman" w:eastAsia="Times New Roman" w:cs="Times New Roman"/>
+          <w:color w:val="191919" w:themeColor="background1" w:themeShade="1A"/>
+          <w:sz w:val="24"/>
+          <w:szCs w:val="24"/>
+          <w:lang w:val="en"/>
+        </w:rPr>
         <w:t>risiko</w:t>
       </w:r>
       <w:r>
@@ -582,7 +604,7 @@
           <w:sz w:val="24"/>
           <w:szCs w:val="24"/>
         </w:rPr>
-        <w:t xml:space="preserve"> kebakaran permukiman menggunakan Google Maps API </w:t>
+        <w:t xml:space="preserve"> kebakaran permukiman menggunakan</w:t>
       </w:r>
       <w:r>
         <w:rPr>
@@ -590,6 +612,16 @@
           <w:color w:val="191919" w:themeColor="background1" w:themeShade="1A"/>
           <w:sz w:val="24"/>
           <w:szCs w:val="24"/>
+          <w:lang w:val="en"/>
+        </w:rPr>
+        <w:t xml:space="preserve"> </w:t>
+      </w:r>
+      <w:r>
+        <w:rPr>
+          <w:rFonts w:hint="default" w:ascii="Times New Roman" w:hAnsi="Times New Roman" w:eastAsia="Times New Roman" w:cs="Times New Roman"/>
+          <w:color w:val="191919" w:themeColor="background1" w:themeShade="1A"/>
+          <w:sz w:val="24"/>
+          <w:szCs w:val="24"/>
           <w:lang w:val="en-US"/>
         </w:rPr>
         <w:t>?</w:t>
@@ -598,6 +630,7 @@
     <w:p>
       <w:pPr>
         <w:numPr>
+          <w:ilvl w:val="0"/>
           <w:numId w:val="0"/>
         </w:numPr>
         <w:spacing w:line="480" w:lineRule="auto"/>
@@ -614,6 +647,7 @@
     <w:p>
       <w:pPr>
         <w:numPr>
+          <w:ilvl w:val="0"/>
           <w:numId w:val="0"/>
         </w:numPr>
         <w:spacing w:line="480" w:lineRule="auto"/>
@@ -630,6 +664,7 @@
     <w:p>
       <w:pPr>
         <w:numPr>
+          <w:ilvl w:val="0"/>
           <w:numId w:val="0"/>
         </w:numPr>
         <w:spacing w:line="480" w:lineRule="auto"/>
@@ -692,8 +727,6 @@
         </w:rPr>
         <w:t>Batasan Masalah</w:t>
       </w:r>
-      <w:bookmarkStart w:id="0" w:name="_GoBack"/>
-      <w:bookmarkEnd w:id="0"/>
     </w:p>
     <w:p>
       <w:pPr>
@@ -1475,7 +1508,7 @@
           <w:sz w:val="24"/>
           <w:szCs w:val="24"/>
         </w:rPr>
-        <w:t xml:space="preserve">Mengimplementasikan Google Maps API dalam pengembangan sistem informasi geografis mengenai zonasi tingkat </w:t>
+        <w:t>Memb</w:t>
       </w:r>
       <w:r>
         <w:rPr>
@@ -1485,16 +1518,64 @@
           <w:szCs w:val="24"/>
           <w:lang w:val="en"/>
         </w:rPr>
-        <w:t>risiko</w:t>
-      </w:r>
-      <w:r>
-        <w:rPr>
-          <w:rFonts w:hint="default" w:ascii="Times New Roman" w:hAnsi="Times New Roman" w:cs="Times New Roman"/>
-          <w:color w:val="191919" w:themeColor="background1" w:themeShade="1A"/>
-          <w:sz w:val="24"/>
-          <w:szCs w:val="24"/>
-        </w:rPr>
-        <w:t xml:space="preserve"> kebakaran di wilayah Kota Banjarmasin.</w:t>
+        <w:t>uat</w:t>
+      </w:r>
+      <w:r>
+        <w:rPr>
+          <w:rFonts w:hint="default" w:ascii="Times New Roman" w:hAnsi="Times New Roman" w:cs="Times New Roman"/>
+          <w:color w:val="191919" w:themeColor="background1" w:themeShade="1A"/>
+          <w:sz w:val="24"/>
+          <w:szCs w:val="24"/>
+        </w:rPr>
+        <w:t xml:space="preserve"> sistem informasi</w:t>
+      </w:r>
+      <w:r>
+        <w:rPr>
+          <w:rFonts w:hint="default" w:ascii="Times New Roman" w:hAnsi="Times New Roman" w:cs="Times New Roman"/>
+          <w:color w:val="191919" w:themeColor="background1" w:themeShade="1A"/>
+          <w:sz w:val="24"/>
+          <w:szCs w:val="24"/>
+          <w:lang w:val="en"/>
+        </w:rPr>
+        <w:t xml:space="preserve"> geogsraf</w:t>
+      </w:r>
+      <w:r>
+        <w:rPr>
+          <w:rFonts w:hint="default" w:ascii="Times New Roman" w:hAnsi="Times New Roman" w:cs="Times New Roman"/>
+          <w:color w:val="191919" w:themeColor="background1" w:themeShade="1A"/>
+          <w:sz w:val="24"/>
+          <w:szCs w:val="24"/>
+        </w:rPr>
+        <w:t xml:space="preserve"> untuk memetakan zonasi tingkat </w:t>
+      </w:r>
+      <w:r>
+        <w:rPr>
+          <w:rFonts w:hint="default" w:ascii="Times New Roman" w:hAnsi="Times New Roman" w:cs="Times New Roman"/>
+          <w:color w:val="191919" w:themeColor="background1" w:themeShade="1A"/>
+          <w:sz w:val="24"/>
+          <w:szCs w:val="24"/>
+          <w:lang w:val="en"/>
+        </w:rPr>
+        <w:t xml:space="preserve">risiko </w:t>
+      </w:r>
+      <w:r>
+        <w:rPr>
+          <w:rFonts w:hint="default" w:ascii="Times New Roman" w:hAnsi="Times New Roman" w:cs="Times New Roman"/>
+          <w:color w:val="191919" w:themeColor="background1" w:themeShade="1A"/>
+          <w:sz w:val="24"/>
+          <w:szCs w:val="24"/>
+        </w:rPr>
+        <w:t>kebakaran permukiman di Kota Banjarmasin</w:t>
+      </w:r>
+      <w:r>
+        <w:rPr>
+          <w:rFonts w:hint="default" w:ascii="Times New Roman" w:hAnsi="Times New Roman" w:cs="Times New Roman"/>
+          <w:color w:val="191919" w:themeColor="background1" w:themeShade="1A"/>
+          <w:sz w:val="24"/>
+          <w:szCs w:val="24"/>
+          <w:lang w:val="en-US"/>
+        </w:rPr>
+        <w:t>.</w:t>
       </w:r>
     </w:p>
     <w:p>
@@ -1520,7 +1601,7 @@
           <w:sz w:val="24"/>
           <w:szCs w:val="24"/>
         </w:rPr>
-        <w:t xml:space="preserve">Membangun sistem informasi untuk memetakan zonasi tingkat </w:t>
+        <w:t>Men</w:t>
       </w:r>
       <w:r>
         <w:rPr>
@@ -1530,26 +1611,37 @@
           <w:szCs w:val="24"/>
           <w:lang w:val="en"/>
         </w:rPr>
-        <w:t xml:space="preserve">risiko </w:t>
-      </w:r>
-      <w:r>
-        <w:rPr>
-          <w:rFonts w:hint="default" w:ascii="Times New Roman" w:hAnsi="Times New Roman" w:cs="Times New Roman"/>
-          <w:color w:val="191919" w:themeColor="background1" w:themeShade="1A"/>
-          <w:sz w:val="24"/>
-          <w:szCs w:val="24"/>
-        </w:rPr>
-        <w:t>kebakaran permukiman di Kota Banjarmasin</w:t>
-      </w:r>
-      <w:r>
-        <w:rPr>
-          <w:rFonts w:hint="default" w:ascii="Times New Roman" w:hAnsi="Times New Roman" w:cs="Times New Roman"/>
-          <w:color w:val="191919" w:themeColor="background1" w:themeShade="1A"/>
-          <w:sz w:val="24"/>
-          <w:szCs w:val="24"/>
-          <w:lang w:val="en-US"/>
-        </w:rPr>
-        <w:t>.</w:t>
+        <w:t>erapkan</w:t>
+      </w:r>
+      <w:bookmarkStart w:id="0" w:name="_GoBack"/>
+      <w:bookmarkEnd w:id="0"/>
+      <w:r>
+        <w:rPr>
+          <w:rFonts w:hint="default" w:ascii="Times New Roman" w:hAnsi="Times New Roman" w:cs="Times New Roman"/>
+          <w:color w:val="191919" w:themeColor="background1" w:themeShade="1A"/>
+          <w:sz w:val="24"/>
+          <w:szCs w:val="24"/>
+        </w:rPr>
+        <w:t xml:space="preserve"> Google Maps API dalam pengembangan sistem informasi geografis mengenai zonasi tingkat </w:t>
+      </w:r>
+      <w:r>
+        <w:rPr>
+          <w:rFonts w:hint="default" w:ascii="Times New Roman" w:hAnsi="Times New Roman" w:cs="Times New Roman"/>
+          <w:color w:val="191919" w:themeColor="background1" w:themeShade="1A"/>
+          <w:sz w:val="24"/>
+          <w:szCs w:val="24"/>
+          <w:lang w:val="en"/>
+        </w:rPr>
+        <w:t>risiko</w:t>
+      </w:r>
+      <w:r>
+        <w:rPr>
+          <w:rFonts w:hint="default" w:ascii="Times New Roman" w:hAnsi="Times New Roman" w:cs="Times New Roman"/>
+          <w:color w:val="191919" w:themeColor="background1" w:themeShade="1A"/>
+          <w:sz w:val="24"/>
+          <w:szCs w:val="24"/>
+        </w:rPr>
+        <w:t xml:space="preserve"> kebakaran di wilayah Kota Banjarmasin.</w:t>
       </w:r>
     </w:p>
     <w:p>
@@ -1836,22 +1928,6 @@
                       <a:ln w="6350">
                         <a:noFill/>
                       </a:ln>
-                      <a:extLst>
-                        <a:ext uri="{909E8E84-426E-40DD-AFC4-6F175D3DCCD1}">
-                          <a14:hiddenFill xmlns:a14="http://schemas.microsoft.com/office/drawing/2010/main">
-                            <a:solidFill>
-                              <a:schemeClr val="lt1"/>
-                            </a:solidFill>
-                          </a14:hiddenFill>
-                        </a:ext>
-                        <a:ext uri="{91240B29-F687-4F45-9708-019B960494DF}">
-                          <a14:hiddenLine xmlns:a14="http://schemas.microsoft.com/office/drawing/2010/main" w="6350">
-                            <a:solidFill>
-                              <a:prstClr val="black"/>
-                            </a:solidFill>
-                          </a14:hiddenLine>
-                        </a:ext>
-                      </a:extLst>
                     </wps:spPr>
                     <wps:style>
                       <a:lnRef idx="0">
@@ -1938,7 +2014,7 @@
         </mc:Choice>
         <mc:Fallback>
           <w:pict>
-            <v:shape id="_x0000_s1026" o:spid="_x0000_s1026" o:spt="202" type="#_x0000_t202" style="position:absolute;left:0pt;margin-top:0pt;height:144pt;width:144pt;mso-position-horizontal:center;mso-position-horizontal-relative:margin;mso-wrap-style:none;z-index:251658240;mso-width-relative:page;mso-height-relative:page;" filled="f" stroked="f" coordsize="21600,21600" o:gfxdata="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">
+            <v:shape id="_x0000_s1026" o:spid="_x0000_s1026" o:spt="202" type="#_x0000_t202" style="position:absolute;left:0pt;margin-top:0pt;height:144pt;width:144pt;mso-position-horizontal:center;mso-position-horizontal-relative:margin;mso-wrap-style:none;z-index:251658240;mso-width-relative:page;mso-height-relative:page;" filled="f" stroked="f" coordsize="21600,21600" o:gfxdata="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">
               <v:fill on="f" focussize="0,0"/>
               <v:stroke on="f" weight="0.5pt"/>
               <v:imagedata o:title=""/>

</xml_diff>